<commit_message>
Adição de requisitas e modificação do esboço
</commit_message>
<xml_diff>
--- a/Interacção da página de perguntas com o IDE.docx
+++ b/Interacção da página de perguntas com o IDE.docx
@@ -16,41 +16,19 @@
         <w:t>Interacção da página de perguntas com o IDE</w:t>
       </w:r>
     </w:p>
-    <w:p/>
-    <w:p/>
     <w:p>
       <w:pPr>
         <w:rPr>
           <w:b/>
-          <w:lang w:val="en-US"/>
         </w:rPr>
       </w:pPr>
-      <w:r>
-        <w:rPr>
-          <w:b/>
-          <w:lang w:val="en-US"/>
-        </w:rPr>
-        <w:t>INT PP_IDE 00.00 -</w:t>
-      </w:r>
-    </w:p>
-    <w:p>
-      <w:r>
-        <w:rPr>
-          <w:b/>
-        </w:rPr>
-        <w:t>INT PP_IDE 00.01</w:t>
-      </w:r>
-      <w:r>
-        <w:rPr>
-          <w:b/>
-        </w:rPr>
-        <w:t xml:space="preserve"> </w:t>
-      </w:r>
-      <w:r>
-        <w:rPr>
-          <w:b/>
-        </w:rPr>
-        <w:t xml:space="preserve">– </w:t>
+    </w:p>
+    <w:p>
+      <w:r>
+        <w:rPr>
+          <w:b/>
+        </w:rPr>
+        <w:t xml:space="preserve">INT PP_IDE 00.01 – </w:t>
       </w:r>
       <w:r>
         <w:t>A página de perguntas deve estar embutida dentro do ambiente do IDE</w:t>
@@ -70,19 +48,7 @@
         <w:rPr>
           <w:b/>
         </w:rPr>
-        <w:t>2</w:t>
-      </w:r>
-      <w:r>
-        <w:rPr>
-          <w:b/>
-        </w:rPr>
-        <w:t xml:space="preserve"> </w:t>
-      </w:r>
-      <w:r>
-        <w:rPr>
-          <w:b/>
-        </w:rPr>
-        <w:t xml:space="preserve">– </w:t>
+        <w:t xml:space="preserve">2 – </w:t>
       </w:r>
       <w:r>
         <w:t xml:space="preserve">Esta </w:t>
@@ -99,19 +65,7 @@
         <w:rPr>
           <w:b/>
         </w:rPr>
-        <w:t>INT PP_IDE 00.03</w:t>
-      </w:r>
-      <w:r>
-        <w:rPr>
-          <w:b/>
-        </w:rPr>
-        <w:t xml:space="preserve"> </w:t>
-      </w:r>
-      <w:r>
-        <w:rPr>
-          <w:b/>
-        </w:rPr>
-        <w:t xml:space="preserve">– </w:t>
+        <w:t xml:space="preserve">INT PP_IDE 00.03 – </w:t>
       </w:r>
       <w:r>
         <w:t>A página de perguntas é completamente reajustável e , portanto, o conteúdo desta deve também ser ajustável.</w:t>
@@ -136,7 +90,35 @@
         <w:rPr>
           <w:b/>
         </w:rPr>
-        <w:t>INT PP_IDE 00.04.1</w:t>
+        <w:t xml:space="preserve">INT PP_IDE 00.04.1 – </w:t>
+      </w:r>
+      <w:r>
+        <w:t>Apenas o utilizador Professor/Docente pode alterar o cronómetro da página</w:t>
+      </w:r>
+    </w:p>
+    <w:p>
+      <w:r>
+        <w:rPr>
+          <w:b/>
+        </w:rPr>
+        <w:t xml:space="preserve">INT PP_IDE 00.05 – </w:t>
+      </w:r>
+      <w:r>
+        <w:t>Assim que o tempo acabar, o sistema deve gravar automáticamente as respostas e a página de perguntas deve desaparecer do ambiente IDE.</w:t>
+      </w:r>
+    </w:p>
+    <w:p>
+      <w:r>
+        <w:rPr>
+          <w:b/>
+        </w:rPr>
+        <w:t>INT PP_IDE 00.06</w:t>
+      </w:r>
+      <w:r>
+        <w:rPr>
+          <w:b/>
+        </w:rPr>
+        <w:t xml:space="preserve"> –</w:t>
       </w:r>
       <w:r>
         <w:rPr>
@@ -145,37 +127,14 @@
         <w:t xml:space="preserve"> </w:t>
       </w:r>
       <w:r>
-        <w:rPr>
-          <w:b/>
-        </w:rPr>
-        <w:t xml:space="preserve">– </w:t>
-      </w:r>
-      <w:r>
-        <w:t>Apenas o utilizador Professor/Docente pode alterar o cronómetro da página</w:t>
-      </w:r>
-    </w:p>
-    <w:p>
+        <w:t xml:space="preserve">Dentro da página de perguntas deve haver um botão designado de “submeter”. Ao clicar neste botão, o sistema deve efectuar o referido no requisito </w:t>
+      </w:r>
       <w:r>
         <w:rPr>
           <w:b/>
         </w:rPr>
         <w:t>INT PP_IDE 00.05</w:t>
       </w:r>
-      <w:r>
-        <w:rPr>
-          <w:b/>
-        </w:rPr>
-        <w:t xml:space="preserve"> </w:t>
-      </w:r>
-      <w:r>
-        <w:rPr>
-          <w:b/>
-        </w:rPr>
-        <w:t xml:space="preserve">– </w:t>
-      </w:r>
-      <w:r>
-        <w:t>Assim que o tempo acabar, o sistema deve gravar automáticamente as respostas e a página de perguntas deve desaparecer do ambiente IDE.</w:t>
-      </w:r>
     </w:p>
     <w:p/>
     <w:p>
@@ -200,6 +159,7 @@
           <w:sz w:val="32"/>
         </w:rPr>
       </w:pPr>
+      <w:bookmarkStart w:id="0" w:name="_GoBack"/>
       <w:r>
         <w:rPr>
           <w:noProof/>
@@ -211,10 +171,10 @@
               <wp:anchor distT="0" distB="0" distL="114300" distR="114300" simplePos="0" relativeHeight="251659264" behindDoc="0" locked="0" layoutInCell="1" allowOverlap="1">
                 <wp:simplePos x="0" y="0"/>
                 <wp:positionH relativeFrom="column">
-                  <wp:posOffset>3758565</wp:posOffset>
+                  <wp:posOffset>3729990</wp:posOffset>
                 </wp:positionH>
                 <wp:positionV relativeFrom="paragraph">
-                  <wp:posOffset>1058545</wp:posOffset>
+                  <wp:posOffset>1182370</wp:posOffset>
                 </wp:positionV>
                 <wp:extent cx="361950" cy="561975"/>
                 <wp:effectExtent l="0" t="0" r="0" b="9525"/>
@@ -270,7 +230,7 @@
           </mc:Choice>
           <mc:Fallback>
             <w:pict>
-              <v:shapetype w14:anchorId="14DA72D0" id="_x0000_t68" coordsize="21600,21600" o:spt="68" adj="5400,5400" path="m0@0l@1@0@1,21600@2,21600@2@0,21600@0,10800,xe">
+              <v:shapetype w14:anchorId="02D0A85D" id="_x0000_t68" coordsize="21600,21600" o:spt="68" adj="5400,5400" path="m0@0l@1@0@1,21600@2,21600@2@0,21600@0,10800,xe">
                 <v:stroke joinstyle="miter"/>
                 <v:formulas>
                   <v:f eqn="val #0"/>
@@ -284,20 +244,28 @@
                   <v:h position="#1,#0" xrange="0,10800" yrange="0,21600"/>
                 </v:handles>
               </v:shapetype>
-              <v:shape id="Up Arrow 2" o:spid="_x0000_s1026" type="#_x0000_t68" style="position:absolute;margin-left:295.95pt;margin-top:83.35pt;width:28.5pt;height:44.25pt;z-index:251659264;visibility:visible;mso-wrap-style:square;mso-wrap-distance-left:9pt;mso-wrap-distance-top:0;mso-wrap-distance-right:9pt;mso-wrap-distance-bottom:0;mso-position-horizontal:absolute;mso-position-horizontal-relative:text;mso-position-vertical:absolute;mso-position-vertical-relative:text;v-text-anchor:middle" o:gfxdata="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" adj="6956" fillcolor="red" stroked="f" strokeweight="1pt"/>
+              <v:shape id="Up Arrow 2" o:spid="_x0000_s1026" type="#_x0000_t68" style="position:absolute;margin-left:293.7pt;margin-top:93.1pt;width:28.5pt;height:44.25pt;z-index:251659264;visibility:visible;mso-wrap-style:square;mso-wrap-distance-left:9pt;mso-wrap-distance-top:0;mso-wrap-distance-right:9pt;mso-wrap-distance-bottom:0;mso-position-horizontal:absolute;mso-position-horizontal-relative:text;mso-position-vertical:absolute;mso-position-vertical-relative:text;v-text-anchor:middle" o:gfxdata="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" adj="6956" fillcolor="red" stroked="f" strokeweight="1pt"/>
             </w:pict>
           </mc:Fallback>
         </mc:AlternateContent>
       </w:r>
+      <w:bookmarkEnd w:id="0"/>
       <w:r>
         <w:rPr>
           <w:noProof/>
           <w:lang w:eastAsia="pt-PT"/>
         </w:rPr>
+        <w:t xml:space="preserve"> </w:t>
+      </w:r>
+      <w:r>
+        <w:rPr>
+          <w:noProof/>
+          <w:lang w:eastAsia="pt-PT"/>
+        </w:rPr>
         <w:drawing>
-          <wp:inline distT="0" distB="0" distL="0" distR="0" wp14:anchorId="27160E7A" wp14:editId="1E0D030D">
-            <wp:extent cx="5400040" cy="3040380"/>
-            <wp:effectExtent l="0" t="0" r="0" b="7620"/>
+          <wp:inline distT="0" distB="0" distL="0" distR="0" wp14:anchorId="42E40568" wp14:editId="16C65F43">
+            <wp:extent cx="5400040" cy="2987040"/>
+            <wp:effectExtent l="0" t="0" r="0" b="3810"/>
             <wp:docPr id="1" name="Picture 1"/>
             <wp:cNvGraphicFramePr>
               <a:graphicFrameLocks xmlns:a="http://schemas.openxmlformats.org/drawingml/2006/main" noChangeAspect="1"/>
@@ -318,7 +286,7 @@
                   <pic:spPr>
                     <a:xfrm>
                       <a:off x="0" y="0"/>
-                      <a:ext cx="5400040" cy="3040380"/>
+                      <a:ext cx="5400040" cy="2987040"/>
                     </a:xfrm>
                     <a:prstGeom prst="rect">
                       <a:avLst/>
@@ -330,8 +298,6 @@
           </wp:inline>
         </w:drawing>
       </w:r>
-      <w:bookmarkStart w:id="0" w:name="_GoBack"/>
-      <w:bookmarkEnd w:id="0"/>
     </w:p>
     <w:p/>
     <w:p>

</xml_diff>

<commit_message>
esboço de nova ideia para interacção de página de testes
</commit_message>
<xml_diff>
--- a/Interacção da página de perguntas com o IDE.docx
+++ b/Interacção da página de perguntas com o IDE.docx
@@ -68,15 +68,50 @@
         <w:t xml:space="preserve">INT PP_IDE 00.03 – </w:t>
       </w:r>
       <w:r>
-        <w:t>A página de perguntas é completamente reajustável e , portanto, o conteúdo desta deve também ser ajustável.</w:t>
-      </w:r>
-    </w:p>
-    <w:p>
-      <w:r>
-        <w:rPr>
-          <w:b/>
-        </w:rPr>
-        <w:t xml:space="preserve">INT PP_IDE 00.04 – </w:t>
+        <w:t>A página</w:t>
+      </w:r>
+      <w:r>
+        <w:t>/janela</w:t>
+      </w:r>
+      <w:r>
+        <w:t xml:space="preserve"> de perguntas é completamente reajustável e , portanto, o conteúdo desta deve também ser ajustável.</w:t>
+      </w:r>
+    </w:p>
+    <w:p>
+      <w:r>
+        <w:rPr>
+          <w:b/>
+        </w:rPr>
+        <w:t>INT PP_IDE 00.04</w:t>
+      </w:r>
+      <w:r>
+        <w:rPr>
+          <w:b/>
+        </w:rPr>
+        <w:t xml:space="preserve"> –</w:t>
+      </w:r>
+      <w:r>
+        <w:rPr>
+          <w:b/>
+        </w:rPr>
+        <w:t xml:space="preserve"> </w:t>
+      </w:r>
+      <w:r>
+        <w:t>A janela das perguntas (dentro do ambiente IDE) deve ser totalmente arrastável.</w:t>
+      </w:r>
+    </w:p>
+    <w:p>
+      <w:r>
+        <w:rPr>
+          <w:b/>
+        </w:rPr>
+        <w:t>INT PP_IDE 00.05</w:t>
+      </w:r>
+      <w:r>
+        <w:rPr>
+          <w:b/>
+        </w:rPr>
+        <w:t xml:space="preserve"> – </w:t>
       </w:r>
       <w:r>
         <w:t>A página deve conter um cronómetro que dispõe o tempo restante para responder às perguntas.</w:t>
@@ -90,29 +125,25 @@
         <w:rPr>
           <w:b/>
         </w:rPr>
-        <w:t xml:space="preserve">INT PP_IDE 00.04.1 – </w:t>
-      </w:r>
-      <w:r>
-        <w:t>Apenas o utilizador Professor/Docente pode alterar o cronómetro da página</w:t>
-      </w:r>
-    </w:p>
-    <w:p>
-      <w:r>
-        <w:rPr>
-          <w:b/>
-        </w:rPr>
-        <w:t xml:space="preserve">INT PP_IDE 00.05 – </w:t>
-      </w:r>
-      <w:r>
-        <w:t>Assim que o tempo acabar, o sistema deve gravar automáticamente as respostas e a página de perguntas deve desaparecer do ambiente IDE.</w:t>
-      </w:r>
-    </w:p>
-    <w:p>
-      <w:pPr>
-        <w:rPr>
-          <w:b/>
-        </w:rPr>
-      </w:pPr>
+        <w:t>INT PP_IDE 00.05</w:t>
+      </w:r>
+      <w:r>
+        <w:rPr>
+          <w:b/>
+        </w:rPr>
+        <w:t xml:space="preserve">.1 – </w:t>
+      </w:r>
+      <w:r>
+        <w:t>Apen</w:t>
+      </w:r>
+      <w:r>
+        <w:t>as o utilizador Professor</w:t>
+      </w:r>
+      <w:r>
+        <w:t xml:space="preserve"> pode alterar o cronómetro da página</w:t>
+      </w:r>
+    </w:p>
+    <w:p>
       <w:r>
         <w:rPr>
           <w:b/>
@@ -123,6 +154,34 @@
         <w:rPr>
           <w:b/>
         </w:rPr>
+        <w:t xml:space="preserve"> – </w:t>
+      </w:r>
+      <w:r>
+        <w:t>Assim que o tempo acabar, o sistema deve gravar autom</w:t>
+      </w:r>
+      <w:r>
+        <w:t>a</w:t>
+      </w:r>
+      <w:r>
+        <w:t>ticamente as respostas e a página de perguntas deve desaparecer do ambiente IDE.</w:t>
+      </w:r>
+    </w:p>
+    <w:p>
+      <w:pPr>
+        <w:rPr>
+          <w:b/>
+        </w:rPr>
+      </w:pPr>
+      <w:r>
+        <w:rPr>
+          <w:b/>
+        </w:rPr>
+        <w:t>INT PP_IDE 00.07</w:t>
+      </w:r>
+      <w:r>
+        <w:rPr>
+          <w:b/>
+        </w:rPr>
         <w:t xml:space="preserve"> –</w:t>
       </w:r>
       <w:r>
@@ -138,21 +197,75 @@
         <w:rPr>
           <w:b/>
         </w:rPr>
-        <w:t>INT PP_IDE 00.05</w:t>
-      </w:r>
-    </w:p>
-    <w:p>
-      <w:r>
-        <w:rPr>
-          <w:b/>
-        </w:rPr>
-        <w:t xml:space="preserve">INT PP_IDE 00.07 – </w:t>
-      </w:r>
-      <w:r>
-        <w:t>O sistema deve permitir visualiza a página de perguntas num separador à parte no ambiente no IDE</w:t>
+        <w:t>INT PP_IDE 00.06</w:t>
+      </w:r>
+      <w:r>
+        <w:t>.</w:t>
+      </w:r>
+    </w:p>
+    <w:p>
+      <w:r>
+        <w:rPr>
+          <w:b/>
+        </w:rPr>
+        <w:t>INT PP_IDE 00.08</w:t>
+      </w:r>
+      <w:r>
+        <w:rPr>
+          <w:b/>
+        </w:rPr>
+        <w:t xml:space="preserve"> – </w:t>
+      </w:r>
+      <w:r>
+        <w:t>O</w:t>
+      </w:r>
+      <w:r>
+        <w:t xml:space="preserve"> sistema deve permitir a visualização</w:t>
+      </w:r>
+      <w:r>
+        <w:t xml:space="preserve"> </w:t>
+      </w:r>
+      <w:r>
+        <w:t>d</w:t>
+      </w:r>
+      <w:r>
+        <w:t>a página de perguntas num</w:t>
+      </w:r>
+      <w:r>
+        <w:t xml:space="preserve"> separador à parte no ambiente d</w:t>
+      </w:r>
+      <w:r>
+        <w:t>o IDE</w:t>
       </w:r>
     </w:p>
     <w:p/>
+    <w:p/>
+    <w:p/>
+    <w:p/>
+    <w:p/>
+    <w:p/>
+    <w:p/>
+    <w:p/>
+    <w:p/>
+    <w:p/>
+    <w:p/>
+    <w:p/>
+    <w:p>
+      <w:pPr>
+        <w:rPr>
+          <w:b/>
+          <w:sz w:val="32"/>
+        </w:rPr>
+      </w:pPr>
+      <w:r>
+        <w:rPr>
+          <w:b/>
+          <w:sz w:val="32"/>
+        </w:rPr>
+        <w:lastRenderedPageBreak/>
+        <w:t>Esboço:</w:t>
+      </w:r>
+    </w:p>
     <w:p>
       <w:pPr>
         <w:rPr>
@@ -170,15 +283,15 @@
         <mc:AlternateContent>
           <mc:Choice Requires="wps">
             <w:drawing>
-              <wp:anchor distT="0" distB="0" distL="114300" distR="114300" simplePos="0" relativeHeight="251660288" behindDoc="0" locked="0" layoutInCell="1" allowOverlap="1" wp14:anchorId="0160558F" wp14:editId="67BEED25">
+              <wp:anchor distT="0" distB="0" distL="114300" distR="114300" simplePos="0" relativeHeight="251664384" behindDoc="0" locked="0" layoutInCell="1" allowOverlap="1" wp14:anchorId="20FE8ED9" wp14:editId="60BAF173">
                 <wp:simplePos x="0" y="0"/>
                 <wp:positionH relativeFrom="column">
-                  <wp:posOffset>2555331</wp:posOffset>
+                  <wp:posOffset>2638425</wp:posOffset>
                 </wp:positionH>
                 <wp:positionV relativeFrom="paragraph">
-                  <wp:posOffset>258134</wp:posOffset>
+                  <wp:posOffset>-116205</wp:posOffset>
                 </wp:positionV>
-                <wp:extent cx="396540" cy="296195"/>
+                <wp:extent cx="396240" cy="295910"/>
                 <wp:effectExtent l="0" t="38100" r="41910" b="27940"/>
                 <wp:wrapNone/>
                 <wp:docPr id="5" name="Left Arrow 5"/>
@@ -190,7 +303,7 @@
                       <wps:spPr>
                         <a:xfrm rot="19775427">
                           <a:off x="0" y="0"/>
-                          <a:ext cx="396540" cy="296195"/>
+                          <a:ext cx="396240" cy="295910"/>
                         </a:xfrm>
                         <a:prstGeom prst="leftArrow">
                           <a:avLst/>
@@ -235,7 +348,7 @@
           </mc:Choice>
           <mc:Fallback>
             <w:pict>
-              <v:shapetype w14:anchorId="3D581B32" id="_x0000_t66" coordsize="21600,21600" o:spt="66" adj="5400,5400" path="m@0,l@0@1,21600@1,21600@2@0@2@0,21600,,10800xe">
+              <v:shapetype w14:anchorId="476FE1B6" id="_x0000_t66" coordsize="21600,21600" o:spt="66" adj="5400,5400" path="m@0,l@0@1,21600@1,21600@2@0@2@0,21600,,10800xe">
                 <v:stroke joinstyle="miter"/>
                 <v:formulas>
                   <v:f eqn="val #0"/>
@@ -249,7 +362,7 @@
                   <v:h position="#0,#1" xrange="0,21600" yrange="0,10800"/>
                 </v:handles>
               </v:shapetype>
-              <v:shape id="Left Arrow 5" o:spid="_x0000_s1026" type="#_x0000_t66" style="position:absolute;margin-left:201.2pt;margin-top:20.35pt;width:31.2pt;height:23.3pt;rotation:-1992920fd;z-index:251660288;visibility:visible;mso-wrap-style:square;mso-width-percent:0;mso-height-percent:0;mso-wrap-distance-left:9pt;mso-wrap-distance-top:0;mso-wrap-distance-right:9pt;mso-wrap-distance-bottom:0;mso-position-horizontal:absolute;mso-position-horizontal-relative:text;mso-position-vertical:absolute;mso-position-vertical-relative:text;mso-width-percent:0;mso-height-percent:0;mso-width-relative:margin;mso-height-relative:margin;v-text-anchor:middle" o:gfxdata="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" adj="8067" fillcolor="red" strokecolor="#1f4d78 [1604]" strokeweight="1pt"/>
+              <v:shape id="Left Arrow 5" o:spid="_x0000_s1026" type="#_x0000_t66" style="position:absolute;margin-left:207.75pt;margin-top:-9.15pt;width:31.2pt;height:23.3pt;rotation:-1992920fd;z-index:251664384;visibility:visible;mso-wrap-style:square;mso-width-percent:0;mso-height-percent:0;mso-wrap-distance-left:9pt;mso-wrap-distance-top:0;mso-wrap-distance-right:9pt;mso-wrap-distance-bottom:0;mso-position-horizontal:absolute;mso-position-horizontal-relative:text;mso-position-vertical:absolute;mso-position-vertical-relative:text;mso-width-percent:0;mso-height-percent:0;mso-width-relative:margin;mso-height-relative:margin;v-text-anchor:middle" o:gfxdata="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" adj="8065" fillcolor="red" strokecolor="#1f4d78 [1604]" strokeweight="1pt"/>
             </w:pict>
           </mc:Fallback>
         </mc:AlternateContent>
@@ -257,22 +370,6 @@
       <w:r>
         <w:rPr>
           <w:b/>
-          <w:sz w:val="32"/>
-        </w:rPr>
-        <w:t>Esboço:</w:t>
-      </w:r>
-    </w:p>
-    <w:p>
-      <w:pPr>
-        <w:rPr>
-          <w:b/>
-          <w:sz w:val="32"/>
-        </w:rPr>
-      </w:pPr>
-      <w:bookmarkStart w:id="0" w:name="_GoBack"/>
-      <w:r>
-        <w:rPr>
-          <w:b/>
           <w:noProof/>
           <w:sz w:val="32"/>
           <w:lang w:eastAsia="pt-PT"/>
@@ -280,13 +377,13 @@
         <mc:AlternateContent>
           <mc:Choice Requires="wps">
             <w:drawing>
-              <wp:anchor distT="0" distB="0" distL="114300" distR="114300" simplePos="0" relativeHeight="251662336" behindDoc="0" locked="0" layoutInCell="1" allowOverlap="1" wp14:anchorId="0BB3425C" wp14:editId="77058129">
+              <wp:anchor distT="0" distB="0" distL="114300" distR="114300" simplePos="0" relativeHeight="251662336" behindDoc="0" locked="0" layoutInCell="1" allowOverlap="1" wp14:anchorId="69177ACD" wp14:editId="44CEE8BC">
                 <wp:simplePos x="0" y="0"/>
                 <wp:positionH relativeFrom="column">
-                  <wp:posOffset>3521392</wp:posOffset>
+                  <wp:posOffset>3520757</wp:posOffset>
                 </wp:positionH>
                 <wp:positionV relativeFrom="paragraph">
-                  <wp:posOffset>1124269</wp:posOffset>
+                  <wp:posOffset>1114743</wp:posOffset>
                 </wp:positionV>
                 <wp:extent cx="841375" cy="565467"/>
                 <wp:effectExtent l="0" t="14287" r="39687" b="20638"/>
@@ -345,19 +442,18 @@
           </mc:Choice>
           <mc:Fallback>
             <w:pict>
-              <v:shape w14:anchorId="02668FDA" id="Left Arrow 6" o:spid="_x0000_s1026" type="#_x0000_t66" style="position:absolute;margin-left:277.25pt;margin-top:88.55pt;width:66.25pt;height:44.5pt;rotation:90;z-index:251662336;visibility:visible;mso-wrap-style:square;mso-width-percent:0;mso-height-percent:0;mso-wrap-distance-left:9pt;mso-wrap-distance-top:0;mso-wrap-distance-right:9pt;mso-wrap-distance-bottom:0;mso-position-horizontal:absolute;mso-position-horizontal-relative:text;mso-position-vertical:absolute;mso-position-vertical-relative:text;mso-width-percent:0;mso-height-percent:0;mso-width-relative:margin;mso-height-relative:margin;v-text-anchor:middle" o:gfxdata="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" adj="7258" fillcolor="red" strokecolor="#1f4d78 [1604]" strokeweight="1pt"/>
+              <v:shape w14:anchorId="12578B69" id="Left Arrow 6" o:spid="_x0000_s1026" type="#_x0000_t66" style="position:absolute;margin-left:277.2pt;margin-top:87.8pt;width:66.25pt;height:44.5pt;rotation:90;z-index:251662336;visibility:visible;mso-wrap-style:square;mso-width-percent:0;mso-height-percent:0;mso-wrap-distance-left:9pt;mso-wrap-distance-top:0;mso-wrap-distance-right:9pt;mso-wrap-distance-bottom:0;mso-position-horizontal:absolute;mso-position-horizontal-relative:text;mso-position-vertical:absolute;mso-position-vertical-relative:text;mso-width-percent:0;mso-height-percent:0;mso-width-relative:margin;mso-height-relative:margin;v-text-anchor:middle" o:gfxdata="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" adj="7258" fillcolor="red" strokecolor="#1f4d78 [1604]" strokeweight="1pt"/>
             </w:pict>
           </mc:Fallback>
         </mc:AlternateContent>
       </w:r>
-      <w:bookmarkEnd w:id="0"/>
       <w:r>
         <w:rPr>
           <w:noProof/>
           <w:lang w:eastAsia="pt-PT"/>
         </w:rPr>
         <w:drawing>
-          <wp:inline distT="0" distB="0" distL="0" distR="0" wp14:anchorId="673DDD21" wp14:editId="696A69D7">
+          <wp:inline distT="0" distB="0" distL="0" distR="0" wp14:anchorId="50C33B1A" wp14:editId="6CBF473C">
             <wp:extent cx="5400040" cy="3020695"/>
             <wp:effectExtent l="0" t="0" r="0" b="8255"/>
             <wp:docPr id="4" name="Picture 4"/>
@@ -405,34 +501,229 @@
           <w:noProof/>
           <w:lang w:eastAsia="pt-PT"/>
         </w:rPr>
+        <w:t xml:space="preserve"> </w:t>
+      </w:r>
+    </w:p>
+    <w:p>
+      <w:r>
+        <w:t>Esboço da Overview do teste:</w:t>
+      </w:r>
+    </w:p>
+    <w:p>
+      <w:r>
+        <w:rPr>
+          <w:noProof/>
+          <w:lang w:eastAsia="pt-PT"/>
+        </w:rPr>
+        <w:drawing>
+          <wp:inline distT="0" distB="0" distL="0" distR="0" wp14:anchorId="3FF276C7" wp14:editId="20C34C6B">
+            <wp:extent cx="5400040" cy="3589655"/>
+            <wp:effectExtent l="0" t="0" r="0" b="0"/>
+            <wp:docPr id="1" name="Picture 1"/>
+            <wp:cNvGraphicFramePr>
+              <a:graphicFrameLocks xmlns:a="http://schemas.openxmlformats.org/drawingml/2006/main" noChangeAspect="1"/>
+            </wp:cNvGraphicFramePr>
+            <a:graphic xmlns:a="http://schemas.openxmlformats.org/drawingml/2006/main">
+              <a:graphicData uri="http://schemas.openxmlformats.org/drawingml/2006/picture">
+                <pic:pic xmlns:pic="http://schemas.openxmlformats.org/drawingml/2006/picture">
+                  <pic:nvPicPr>
+                    <pic:cNvPr id="1" name=""/>
+                    <pic:cNvPicPr/>
+                  </pic:nvPicPr>
+                  <pic:blipFill>
+                    <a:blip r:embed="rId5"/>
+                    <a:stretch>
+                      <a:fillRect/>
+                    </a:stretch>
+                  </pic:blipFill>
+                  <pic:spPr>
+                    <a:xfrm>
+                      <a:off x="0" y="0"/>
+                      <a:ext cx="5400040" cy="3589655"/>
+                    </a:xfrm>
+                    <a:prstGeom prst="rect">
+                      <a:avLst/>
+                    </a:prstGeom>
+                  </pic:spPr>
+                </pic:pic>
+              </a:graphicData>
+            </a:graphic>
+          </wp:inline>
+        </w:drawing>
+      </w:r>
+    </w:p>
+    <w:p>
+      <w:pPr>
+        <w:rPr>
+          <w:b/>
+        </w:rPr>
+      </w:pPr>
+    </w:p>
+    <w:p>
+      <w:pPr>
+        <w:rPr>
+          <w:b/>
+        </w:rPr>
+      </w:pPr>
+    </w:p>
+    <w:p>
+      <w:pPr>
+        <w:rPr>
+          <w:b/>
+        </w:rPr>
+      </w:pPr>
+    </w:p>
+    <w:p>
+      <w:pPr>
+        <w:rPr>
+          <w:b/>
+        </w:rPr>
+      </w:pPr>
+      <w:r>
+        <w:rPr>
+          <w:b/>
+        </w:rPr>
         <w:lastRenderedPageBreak/>
+        <w:t>Ao clicar no botão da pergunta, é iniciado o ambiente IDE para responder a esta.</w:t>
+      </w:r>
+    </w:p>
+    <w:p>
+      <w:pPr>
+        <w:rPr>
+          <w:b/>
+        </w:rPr>
+      </w:pPr>
+      <w:r>
+        <w:rPr>
+          <w:b/>
+        </w:rPr>
+        <w:t>Esboço do IDE:</w:t>
+      </w:r>
+    </w:p>
+    <w:p>
+      <w:pPr>
+        <w:rPr>
+          <w:b/>
+        </w:rPr>
+      </w:pPr>
+      <w:r>
+        <w:rPr>
+          <w:noProof/>
+          <w:lang w:eastAsia="pt-PT"/>
+        </w:rPr>
+        <w:drawing>
+          <wp:inline distT="0" distB="0" distL="0" distR="0" wp14:anchorId="62CB07CD" wp14:editId="0D81988C">
+            <wp:extent cx="5400040" cy="2954020"/>
+            <wp:effectExtent l="0" t="0" r="0" b="0"/>
+            <wp:docPr id="10" name="Picture 10"/>
+            <wp:cNvGraphicFramePr>
+              <a:graphicFrameLocks xmlns:a="http://schemas.openxmlformats.org/drawingml/2006/main" noChangeAspect="1"/>
+            </wp:cNvGraphicFramePr>
+            <a:graphic xmlns:a="http://schemas.openxmlformats.org/drawingml/2006/main">
+              <a:graphicData uri="http://schemas.openxmlformats.org/drawingml/2006/picture">
+                <pic:pic xmlns:pic="http://schemas.openxmlformats.org/drawingml/2006/picture">
+                  <pic:nvPicPr>
+                    <pic:cNvPr id="1" name=""/>
+                    <pic:cNvPicPr/>
+                  </pic:nvPicPr>
+                  <pic:blipFill>
+                    <a:blip r:embed="rId6"/>
+                    <a:stretch>
+                      <a:fillRect/>
+                    </a:stretch>
+                  </pic:blipFill>
+                  <pic:spPr>
+                    <a:xfrm>
+                      <a:off x="0" y="0"/>
+                      <a:ext cx="5400040" cy="2954020"/>
+                    </a:xfrm>
+                    <a:prstGeom prst="rect">
+                      <a:avLst/>
+                    </a:prstGeom>
+                  </pic:spPr>
+                </pic:pic>
+              </a:graphicData>
+            </a:graphic>
+          </wp:inline>
+        </w:drawing>
+      </w:r>
+      <w:bookmarkStart w:id="0" w:name="_GoBack"/>
+      <w:bookmarkEnd w:id="0"/>
+    </w:p>
+    <w:p>
+      <w:pPr>
+        <w:rPr>
+          <w:b/>
+        </w:rPr>
+      </w:pPr>
+      <w:r>
+        <w:rPr>
+          <w:b/>
+        </w:rPr>
+        <w:t>A partir deste ambiente,o utilizador deve responder a todo tipo de perguntas sejam estas multipla resposta, fluxograma, etc.</w:t>
+      </w:r>
+    </w:p>
+    <w:p>
+      <w:pPr>
+        <w:rPr>
+          <w:b/>
+        </w:rPr>
+      </w:pPr>
+    </w:p>
+    <w:p>
+      <w:pPr>
+        <w:rPr>
+          <w:b/>
+        </w:rPr>
+      </w:pPr>
+      <w:r>
+        <w:rPr>
+          <w:b/>
+        </w:rPr>
+        <w:t>Depois todos as perguntas respondidas, o utilizador deve voltar ao menu Teste e “Entregar teste”. É aqui que, finalmente, todos os dados deverão ser guardados permanentemente.</w:t>
+      </w:r>
+    </w:p>
+    <w:p>
+      <w:pPr>
+        <w:rPr>
+          <w:b/>
+        </w:rPr>
+      </w:pPr>
+      <w:r>
+        <w:rPr>
+          <w:noProof/>
+          <w:lang w:eastAsia="pt-PT"/>
+        </w:rPr>
         <mc:AlternateContent>
           <mc:Choice Requires="wps">
             <w:drawing>
-              <wp:anchor distT="0" distB="0" distL="114300" distR="114300" simplePos="0" relativeHeight="251659264" behindDoc="0" locked="0" layoutInCell="1" allowOverlap="1">
+              <wp:anchor distT="0" distB="0" distL="114300" distR="114300" simplePos="0" relativeHeight="251665408" behindDoc="0" locked="0" layoutInCell="1" allowOverlap="1">
                 <wp:simplePos x="0" y="0"/>
                 <wp:positionH relativeFrom="column">
-                  <wp:posOffset>3729990</wp:posOffset>
+                  <wp:posOffset>4415790</wp:posOffset>
                 </wp:positionH>
                 <wp:positionV relativeFrom="paragraph">
-                  <wp:posOffset>1182370</wp:posOffset>
+                  <wp:posOffset>2484755</wp:posOffset>
                 </wp:positionV>
-                <wp:extent cx="361950" cy="561975"/>
-                <wp:effectExtent l="0" t="0" r="0" b="9525"/>
+                <wp:extent cx="266700" cy="304800"/>
+                <wp:effectExtent l="0" t="0" r="38100" b="19050"/>
                 <wp:wrapNone/>
-                <wp:docPr id="2" name="Up Arrow 2"/>
+                <wp:docPr id="9" name="Up Arrow 9"/>
                 <wp:cNvGraphicFramePr/>
                 <a:graphic xmlns:a="http://schemas.openxmlformats.org/drawingml/2006/main">
                   <a:graphicData uri="http://schemas.microsoft.com/office/word/2010/wordprocessingShape">
                     <wps:wsp>
                       <wps:cNvSpPr/>
                       <wps:spPr>
-                        <a:xfrm>
+                        <a:xfrm rot="19129199">
                           <a:off x="0" y="0"/>
-                          <a:ext cx="361950" cy="561975"/>
+                          <a:ext cx="266700" cy="304800"/>
                         </a:xfrm>
                         <a:prstGeom prst="upArrow">
-                          <a:avLst/>
+                          <a:avLst>
+                            <a:gd name="adj1" fmla="val 50000"/>
+                            <a:gd name="adj2" fmla="val 87624"/>
+                          </a:avLst>
                         </a:prstGeom>
                         <a:solidFill>
                           <a:srgbClr val="FF0000"/>
@@ -466,12 +757,15 @@
                     </wps:wsp>
                   </a:graphicData>
                 </a:graphic>
+                <wp14:sizeRelH relativeFrom="margin">
+                  <wp14:pctWidth>0</wp14:pctWidth>
+                </wp14:sizeRelH>
               </wp:anchor>
             </w:drawing>
           </mc:Choice>
           <mc:Fallback>
             <w:pict>
-              <v:shapetype w14:anchorId="73B7EE24" id="_x0000_t68" coordsize="21600,21600" o:spt="68" adj="5400,5400" path="m0@0l@1@0@1,21600@2,21600@2@0,21600@0,10800,xe">
+              <v:shapetype w14:anchorId="007968D4" id="_x0000_t68" coordsize="21600,21600" o:spt="68" adj="5400,5400" path="m0@0l@1@0@1,21600@2,21600@2@0,21600@0,10800,xe">
                 <v:stroke joinstyle="miter"/>
                 <v:formulas>
                   <v:f eqn="val #0"/>
@@ -485,7 +779,7 @@
                   <v:h position="#1,#0" xrange="0,10800" yrange="0,21600"/>
                 </v:handles>
               </v:shapetype>
-              <v:shape id="Up Arrow 2" o:spid="_x0000_s1026" type="#_x0000_t68" style="position:absolute;margin-left:293.7pt;margin-top:93.1pt;width:28.5pt;height:44.25pt;z-index:251659264;visibility:visible;mso-wrap-style:square;mso-wrap-distance-left:9pt;mso-wrap-distance-top:0;mso-wrap-distance-right:9pt;mso-wrap-distance-bottom:0;mso-position-horizontal:absolute;mso-position-horizontal-relative:text;mso-position-vertical:absolute;mso-position-vertical-relative:text;v-text-anchor:middle" o:gfxdata="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" adj="6956" fillcolor="red" stroked="f" strokeweight="1pt"/>
+              <v:shape id="Up Arrow 9" o:spid="_x0000_s1026" type="#_x0000_t68" style="position:absolute;margin-left:347.7pt;margin-top:195.65pt;width:21pt;height:24pt;rotation:-2698774fd;z-index:251665408;visibility:visible;mso-wrap-style:square;mso-width-percent:0;mso-wrap-distance-left:9pt;mso-wrap-distance-top:0;mso-wrap-distance-right:9pt;mso-wrap-distance-bottom:0;mso-position-horizontal:absolute;mso-position-horizontal-relative:text;mso-position-vertical:absolute;mso-position-vertical-relative:text;mso-width-percent:0;mso-width-relative:margin;v-text-anchor:middle" o:gfxdata="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" adj="16561" fillcolor="red" stroked="f" strokeweight="1pt"/>
             </w:pict>
           </mc:Fallback>
         </mc:AlternateContent>
@@ -495,18 +789,11 @@
           <w:noProof/>
           <w:lang w:eastAsia="pt-PT"/>
         </w:rPr>
-        <w:t xml:space="preserve"> </w:t>
-      </w:r>
-      <w:r>
-        <w:rPr>
-          <w:noProof/>
-          <w:lang w:eastAsia="pt-PT"/>
-        </w:rPr>
         <w:drawing>
-          <wp:inline distT="0" distB="0" distL="0" distR="0" wp14:anchorId="42E40568" wp14:editId="16C65F43">
-            <wp:extent cx="5400040" cy="2987040"/>
-            <wp:effectExtent l="0" t="0" r="0" b="3810"/>
-            <wp:docPr id="1" name="Picture 1"/>
+          <wp:inline distT="0" distB="0" distL="0" distR="0" wp14:anchorId="1BBDAB7E" wp14:editId="5668CFBF">
+            <wp:extent cx="5400040" cy="3589655"/>
+            <wp:effectExtent l="0" t="0" r="0" b="0"/>
+            <wp:docPr id="8" name="Picture 8"/>
             <wp:cNvGraphicFramePr>
               <a:graphicFrameLocks xmlns:a="http://schemas.openxmlformats.org/drawingml/2006/main" noChangeAspect="1"/>
             </wp:cNvGraphicFramePr>
@@ -526,7 +813,7 @@
                   <pic:spPr>
                     <a:xfrm>
                       <a:off x="0" y="0"/>
-                      <a:ext cx="5400040" cy="2987040"/>
+                      <a:ext cx="5400040" cy="3589655"/>
                     </a:xfrm>
                     <a:prstGeom prst="rect">
                       <a:avLst/>
@@ -539,13 +826,26 @@
         </w:drawing>
       </w:r>
     </w:p>
-    <w:p/>
-    <w:p>
-      <w:pPr>
-        <w:rPr>
-          <w:b/>
-        </w:rPr>
-      </w:pPr>
+    <w:p>
+      <w:pPr>
+        <w:rPr>
+          <w:b/>
+        </w:rPr>
+      </w:pPr>
+    </w:p>
+    <w:p>
+      <w:pPr>
+        <w:rPr>
+          <w:b/>
+        </w:rPr>
+      </w:pPr>
+      <w:r>
+        <w:rPr>
+          <w:b/>
+        </w:rPr>
+        <w:lastRenderedPageBreak/>
+        <w:t xml:space="preserve"> </w:t>
+      </w:r>
     </w:p>
     <w:sectPr>
       <w:pgSz w:w="11906" w:h="16838"/>

</xml_diff>

<commit_message>
Grande alteração a nivel do funcionamento geral com a interacção do teste. Requer introdução de requisitos novos
</commit_message>
<xml_diff>
--- a/Interacção da página de perguntas com o IDE.docx
+++ b/Interacção da página de perguntas com o IDE.docx
@@ -182,13 +182,7 @@
         <w:rPr>
           <w:b/>
         </w:rPr>
-        <w:t xml:space="preserve"> –</w:t>
-      </w:r>
-      <w:r>
-        <w:rPr>
-          <w:b/>
-        </w:rPr>
-        <w:t xml:space="preserve"> </w:t>
+        <w:t xml:space="preserve"> – </w:t>
       </w:r>
       <w:r>
         <w:t xml:space="preserve">Dentro da página de perguntas deve haver um botão designado de “submeter”. Ao clicar neste botão, o sistema deve efectuar o referido no requisito </w:t>
@@ -269,183 +263,22 @@
     <w:p>
       <w:pPr>
         <w:rPr>
-          <w:b/>
-          <w:sz w:val="32"/>
-        </w:rPr>
-      </w:pPr>
-      <w:r>
-        <w:rPr>
-          <w:b/>
-          <w:noProof/>
-          <w:sz w:val="32"/>
-          <w:lang w:eastAsia="pt-PT"/>
-        </w:rPr>
-        <mc:AlternateContent>
-          <mc:Choice Requires="wps">
-            <w:drawing>
-              <wp:anchor distT="0" distB="0" distL="114300" distR="114300" simplePos="0" relativeHeight="251664384" behindDoc="0" locked="0" layoutInCell="1" allowOverlap="1" wp14:anchorId="20FE8ED9" wp14:editId="60BAF173">
-                <wp:simplePos x="0" y="0"/>
-                <wp:positionH relativeFrom="column">
-                  <wp:posOffset>2638425</wp:posOffset>
-                </wp:positionH>
-                <wp:positionV relativeFrom="paragraph">
-                  <wp:posOffset>-116205</wp:posOffset>
-                </wp:positionV>
-                <wp:extent cx="396240" cy="295910"/>
-                <wp:effectExtent l="0" t="38100" r="41910" b="27940"/>
-                <wp:wrapNone/>
-                <wp:docPr id="5" name="Left Arrow 5"/>
-                <wp:cNvGraphicFramePr/>
-                <a:graphic xmlns:a="http://schemas.openxmlformats.org/drawingml/2006/main">
-                  <a:graphicData uri="http://schemas.microsoft.com/office/word/2010/wordprocessingShape">
-                    <wps:wsp>
-                      <wps:cNvSpPr/>
-                      <wps:spPr>
-                        <a:xfrm rot="19775427">
-                          <a:off x="0" y="0"/>
-                          <a:ext cx="396240" cy="295910"/>
-                        </a:xfrm>
-                        <a:prstGeom prst="leftArrow">
-                          <a:avLst/>
-                        </a:prstGeom>
-                        <a:solidFill>
-                          <a:srgbClr val="FF0000"/>
-                        </a:solidFill>
-                      </wps:spPr>
-                      <wps:style>
-                        <a:lnRef idx="2">
-                          <a:schemeClr val="accent1">
-                            <a:shade val="50000"/>
-                          </a:schemeClr>
-                        </a:lnRef>
-                        <a:fillRef idx="1">
-                          <a:schemeClr val="accent1"/>
-                        </a:fillRef>
-                        <a:effectRef idx="0">
-                          <a:schemeClr val="accent1"/>
-                        </a:effectRef>
-                        <a:fontRef idx="minor">
-                          <a:schemeClr val="lt1"/>
-                        </a:fontRef>
-                      </wps:style>
-                      <wps:bodyPr rot="0" spcFirstLastPara="0" vertOverflow="overflow" horzOverflow="overflow" vert="horz" wrap="square" lIns="91440" tIns="45720" rIns="91440" bIns="45720" numCol="1" spcCol="0" rtlCol="0" fromWordArt="0" anchor="ctr" anchorCtr="0" forceAA="0" compatLnSpc="1">
-                        <a:prstTxWarp prst="textNoShape">
-                          <a:avLst/>
-                        </a:prstTxWarp>
-                        <a:noAutofit/>
-                      </wps:bodyPr>
-                    </wps:wsp>
-                  </a:graphicData>
-                </a:graphic>
-                <wp14:sizeRelH relativeFrom="margin">
-                  <wp14:pctWidth>0</wp14:pctWidth>
-                </wp14:sizeRelH>
-                <wp14:sizeRelV relativeFrom="margin">
-                  <wp14:pctHeight>0</wp14:pctHeight>
-                </wp14:sizeRelV>
-              </wp:anchor>
-            </w:drawing>
-          </mc:Choice>
-          <mc:Fallback>
-            <w:pict>
-              <v:shapetype w14:anchorId="476FE1B6" id="_x0000_t66" coordsize="21600,21600" o:spt="66" adj="5400,5400" path="m@0,l@0@1,21600@1,21600@2@0@2@0,21600,,10800xe">
-                <v:stroke joinstyle="miter"/>
-                <v:formulas>
-                  <v:f eqn="val #0"/>
-                  <v:f eqn="val #1"/>
-                  <v:f eqn="sum 21600 0 #1"/>
-                  <v:f eqn="prod #0 #1 10800"/>
-                  <v:f eqn="sum #0 0 @3"/>
-                </v:formulas>
-                <v:path o:connecttype="custom" o:connectlocs="@0,0;0,10800;@0,21600;21600,10800" o:connectangles="270,180,90,0" textboxrect="@4,@1,21600,@2"/>
-                <v:handles>
-                  <v:h position="#0,#1" xrange="0,21600" yrange="0,10800"/>
-                </v:handles>
-              </v:shapetype>
-              <v:shape id="Left Arrow 5" o:spid="_x0000_s1026" type="#_x0000_t66" style="position:absolute;margin-left:207.75pt;margin-top:-9.15pt;width:31.2pt;height:23.3pt;rotation:-1992920fd;z-index:251664384;visibility:visible;mso-wrap-style:square;mso-width-percent:0;mso-height-percent:0;mso-wrap-distance-left:9pt;mso-wrap-distance-top:0;mso-wrap-distance-right:9pt;mso-wrap-distance-bottom:0;mso-position-horizontal:absolute;mso-position-horizontal-relative:text;mso-position-vertical:absolute;mso-position-vertical-relative:text;mso-width-percent:0;mso-height-percent:0;mso-width-relative:margin;mso-height-relative:margin;v-text-anchor:middle" o:gfxdata="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" adj="8065" fillcolor="red" strokecolor="#1f4d78 [1604]" strokeweight="1pt"/>
-            </w:pict>
-          </mc:Fallback>
-        </mc:AlternateContent>
-      </w:r>
-      <w:r>
-        <w:rPr>
-          <w:b/>
-          <w:noProof/>
-          <w:sz w:val="32"/>
-          <w:lang w:eastAsia="pt-PT"/>
-        </w:rPr>
-        <mc:AlternateContent>
-          <mc:Choice Requires="wps">
-            <w:drawing>
-              <wp:anchor distT="0" distB="0" distL="114300" distR="114300" simplePos="0" relativeHeight="251662336" behindDoc="0" locked="0" layoutInCell="1" allowOverlap="1" wp14:anchorId="69177ACD" wp14:editId="44CEE8BC">
-                <wp:simplePos x="0" y="0"/>
-                <wp:positionH relativeFrom="column">
-                  <wp:posOffset>3520757</wp:posOffset>
-                </wp:positionH>
-                <wp:positionV relativeFrom="paragraph">
-                  <wp:posOffset>1114743</wp:posOffset>
-                </wp:positionV>
-                <wp:extent cx="841375" cy="565467"/>
-                <wp:effectExtent l="0" t="14287" r="39687" b="20638"/>
-                <wp:wrapNone/>
-                <wp:docPr id="6" name="Left Arrow 6"/>
-                <wp:cNvGraphicFramePr/>
-                <a:graphic xmlns:a="http://schemas.openxmlformats.org/drawingml/2006/main">
-                  <a:graphicData uri="http://schemas.microsoft.com/office/word/2010/wordprocessingShape">
-                    <wps:wsp>
-                      <wps:cNvSpPr/>
-                      <wps:spPr>
-                        <a:xfrm rot="5400000">
-                          <a:off x="0" y="0"/>
-                          <a:ext cx="841375" cy="565467"/>
-                        </a:xfrm>
-                        <a:prstGeom prst="leftArrow">
-                          <a:avLst/>
-                        </a:prstGeom>
-                        <a:solidFill>
-                          <a:srgbClr val="FF0000"/>
-                        </a:solidFill>
-                      </wps:spPr>
-                      <wps:style>
-                        <a:lnRef idx="2">
-                          <a:schemeClr val="accent1">
-                            <a:shade val="50000"/>
-                          </a:schemeClr>
-                        </a:lnRef>
-                        <a:fillRef idx="1">
-                          <a:schemeClr val="accent1"/>
-                        </a:fillRef>
-                        <a:effectRef idx="0">
-                          <a:schemeClr val="accent1"/>
-                        </a:effectRef>
-                        <a:fontRef idx="minor">
-                          <a:schemeClr val="lt1"/>
-                        </a:fontRef>
-                      </wps:style>
-                      <wps:bodyPr rot="0" spcFirstLastPara="0" vertOverflow="overflow" horzOverflow="overflow" vert="horz" wrap="square" lIns="91440" tIns="45720" rIns="91440" bIns="45720" numCol="1" spcCol="0" rtlCol="0" fromWordArt="0" anchor="ctr" anchorCtr="0" forceAA="0" compatLnSpc="1">
-                        <a:prstTxWarp prst="textNoShape">
-                          <a:avLst/>
-                        </a:prstTxWarp>
-                        <a:noAutofit/>
-                      </wps:bodyPr>
-                    </wps:wsp>
-                  </a:graphicData>
-                </a:graphic>
-                <wp14:sizeRelH relativeFrom="margin">
-                  <wp14:pctWidth>0</wp14:pctWidth>
-                </wp14:sizeRelH>
-                <wp14:sizeRelV relativeFrom="margin">
-                  <wp14:pctHeight>0</wp14:pctHeight>
-                </wp14:sizeRelV>
-              </wp:anchor>
-            </w:drawing>
-          </mc:Choice>
-          <mc:Fallback>
-            <w:pict>
-              <v:shape w14:anchorId="12578B69" id="Left Arrow 6" o:spid="_x0000_s1026" type="#_x0000_t66" style="position:absolute;margin-left:277.2pt;margin-top:87.8pt;width:66.25pt;height:44.5pt;rotation:90;z-index:251662336;visibility:visible;mso-wrap-style:square;mso-width-percent:0;mso-height-percent:0;mso-wrap-distance-left:9pt;mso-wrap-distance-top:0;mso-wrap-distance-right:9pt;mso-wrap-distance-bottom:0;mso-position-horizontal:absolute;mso-position-horizontal-relative:text;mso-position-vertical:absolute;mso-position-vertical-relative:text;mso-width-percent:0;mso-height-percent:0;mso-width-relative:margin;mso-height-relative:margin;v-text-anchor:middle" o:gfxdata="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" adj="7258" fillcolor="red" strokecolor="#1f4d78 [1604]" strokeweight="1pt"/>
-            </w:pict>
-          </mc:Fallback>
-        </mc:AlternateContent>
+          <w:sz w:val="24"/>
+        </w:rPr>
+      </w:pPr>
+      <w:r>
+        <w:rPr>
+          <w:sz w:val="24"/>
+        </w:rPr>
+        <w:t>A partir que o teste é iniciado, aparece este menu designado de menu enúnciado.</w:t>
+      </w:r>
+    </w:p>
+    <w:p>
+      <w:r>
+        <w:rPr>
+          <w:sz w:val="24"/>
+        </w:rPr>
+        <w:t>Este menu serve para o utilizador saber o estado geral em que o teste se encontra e se já respondeu às perguntas. É neste menú que é seleccionada a lingua do teste.</w:t>
       </w:r>
       <w:r>
         <w:rPr>
@@ -453,10 +286,10 @@
           <w:lang w:eastAsia="pt-PT"/>
         </w:rPr>
         <w:drawing>
-          <wp:inline distT="0" distB="0" distL="0" distR="0" wp14:anchorId="50C33B1A" wp14:editId="6CBF473C">
-            <wp:extent cx="5400040" cy="3020695"/>
-            <wp:effectExtent l="0" t="0" r="0" b="8255"/>
-            <wp:docPr id="4" name="Picture 4"/>
+          <wp:inline distT="0" distB="0" distL="0" distR="0">
+            <wp:extent cx="5400040" cy="3590503"/>
+            <wp:effectExtent l="0" t="0" r="0" b="0"/>
+            <wp:docPr id="2" name="Picture 2" descr="C:\Users\Filipe\Desktop\menu teste.png"/>
             <wp:cNvGraphicFramePr>
               <a:graphicFrameLocks xmlns:a="http://schemas.openxmlformats.org/drawingml/2006/main" noChangeAspect="1"/>
             </wp:cNvGraphicFramePr>
@@ -464,23 +297,36 @@
               <a:graphicData uri="http://schemas.openxmlformats.org/drawingml/2006/picture">
                 <pic:pic xmlns:pic="http://schemas.openxmlformats.org/drawingml/2006/picture">
                   <pic:nvPicPr>
-                    <pic:cNvPr id="1" name=""/>
-                    <pic:cNvPicPr/>
+                    <pic:cNvPr id="0" name="Picture 1" descr="C:\Users\Filipe\Desktop\menu teste.png"/>
+                    <pic:cNvPicPr>
+                      <a:picLocks noChangeAspect="1" noChangeArrowheads="1"/>
+                    </pic:cNvPicPr>
                   </pic:nvPicPr>
                   <pic:blipFill>
-                    <a:blip r:embed="rId4"/>
+                    <a:blip r:embed="rId4">
+                      <a:extLst>
+                        <a:ext uri="{28A0092B-C50C-407E-A947-70E740481C1C}">
+                          <a14:useLocalDpi xmlns:a14="http://schemas.microsoft.com/office/drawing/2010/main" val="0"/>
+                        </a:ext>
+                      </a:extLst>
+                    </a:blip>
+                    <a:srcRect/>
                     <a:stretch>
                       <a:fillRect/>
                     </a:stretch>
                   </pic:blipFill>
-                  <pic:spPr>
+                  <pic:spPr bwMode="auto">
                     <a:xfrm>
                       <a:off x="0" y="0"/>
-                      <a:ext cx="5400040" cy="3020695"/>
+                      <a:ext cx="5400040" cy="3590503"/>
                     </a:xfrm>
                     <a:prstGeom prst="rect">
                       <a:avLst/>
                     </a:prstGeom>
+                    <a:noFill/>
+                    <a:ln>
+                      <a:noFill/>
+                    </a:ln>
                   </pic:spPr>
                 </pic:pic>
               </a:graphicData>
@@ -493,33 +339,152 @@
       <w:pPr>
         <w:rPr>
           <w:b/>
-          <w:sz w:val="32"/>
-        </w:rPr>
-      </w:pPr>
-      <w:r>
-        <w:rPr>
+        </w:rPr>
+      </w:pPr>
+    </w:p>
+    <w:p>
+      <w:pPr>
+        <w:rPr>
+          <w:b/>
+        </w:rPr>
+      </w:pPr>
+    </w:p>
+    <w:p>
+      <w:pPr>
+        <w:rPr>
+          <w:b/>
+        </w:rPr>
+      </w:pPr>
+    </w:p>
+    <w:p>
+      <w:pPr>
+        <w:rPr>
+          <w:b/>
+        </w:rPr>
+      </w:pPr>
+    </w:p>
+    <w:p>
+      <w:pPr>
+        <w:rPr>
+          <w:b/>
+        </w:rPr>
+      </w:pPr>
+    </w:p>
+    <w:p>
+      <w:pPr>
+        <w:rPr>
+          <w:b/>
+        </w:rPr>
+      </w:pPr>
+    </w:p>
+    <w:p>
+      <w:pPr>
+        <w:rPr>
+          <w:b/>
+        </w:rPr>
+      </w:pPr>
+    </w:p>
+    <w:p>
+      <w:pPr>
+        <w:rPr>
+          <w:b/>
+        </w:rPr>
+      </w:pPr>
+    </w:p>
+    <w:p>
+      <w:pPr>
+        <w:rPr>
+          <w:b/>
+        </w:rPr>
+      </w:pPr>
+    </w:p>
+    <w:p>
+      <w:pPr>
+        <w:rPr>
+          <w:b/>
+        </w:rPr>
+      </w:pPr>
+    </w:p>
+    <w:p>
+      <w:pPr>
+        <w:rPr>
+          <w:b/>
+        </w:rPr>
+      </w:pPr>
+    </w:p>
+    <w:p>
+      <w:pPr>
+        <w:rPr>
+          <w:b/>
+        </w:rPr>
+      </w:pPr>
+    </w:p>
+    <w:p>
+      <w:pPr>
+        <w:rPr>
+          <w:b/>
+        </w:rPr>
+      </w:pPr>
+    </w:p>
+    <w:p>
+      <w:pPr>
+        <w:rPr>
+          <w:b/>
+        </w:rPr>
+      </w:pPr>
+    </w:p>
+    <w:p>
+      <w:pPr>
+        <w:rPr>
+          <w:b/>
+        </w:rPr>
+      </w:pPr>
+    </w:p>
+    <w:p>
+      <w:pPr>
+        <w:rPr>
+          <w:b/>
+        </w:rPr>
+      </w:pPr>
+      <w:r>
+        <w:rPr>
+          <w:b/>
+        </w:rPr>
+        <w:t>Ao clicar no botão da pergunta, é iniciado o ambiente IDE para responder a esta.</w:t>
+      </w:r>
+    </w:p>
+    <w:p>
+      <w:pPr>
+        <w:rPr>
+          <w:b/>
+        </w:rPr>
+      </w:pPr>
+      <w:bookmarkStart w:id="0" w:name="_GoBack"/>
+      <w:bookmarkEnd w:id="0"/>
+      <w:r>
+        <w:rPr>
+          <w:b/>
+        </w:rPr>
+        <w:t>Esboço do IDE:</w:t>
+      </w:r>
+    </w:p>
+    <w:p>
+      <w:pPr>
+        <w:rPr>
+          <w:b/>
+        </w:rPr>
+      </w:pPr>
+      <w:r>
+        <w:rPr>
+          <w:b/>
           <w:noProof/>
           <w:lang w:eastAsia="pt-PT"/>
         </w:rPr>
-        <w:t xml:space="preserve"> </w:t>
-      </w:r>
-    </w:p>
-    <w:p>
-      <w:r>
-        <w:t>Esboço da Overview do teste:</w:t>
-      </w:r>
-    </w:p>
-    <w:p>
-      <w:r>
-        <w:rPr>
-          <w:noProof/>
-          <w:lang w:eastAsia="pt-PT"/>
-        </w:rPr>
         <w:drawing>
-          <wp:inline distT="0" distB="0" distL="0" distR="0" wp14:anchorId="3FF276C7" wp14:editId="20C34C6B">
-            <wp:extent cx="5400040" cy="3589655"/>
+          <wp:inline distT="0" distB="0" distL="0" distR="0">
+            <wp:extent cx="5391150" cy="3105150"/>
             <wp:effectExtent l="0" t="0" r="0" b="0"/>
-            <wp:docPr id="1" name="Picture 1"/>
+            <wp:docPr id="3" name="Picture 3" descr="C:\Users\Filipe\Desktop\menu teste.png"/>
             <wp:cNvGraphicFramePr>
               <a:graphicFrameLocks xmlns:a="http://schemas.openxmlformats.org/drawingml/2006/main" noChangeAspect="1"/>
             </wp:cNvGraphicFramePr>
@@ -527,23 +492,36 @@
               <a:graphicData uri="http://schemas.openxmlformats.org/drawingml/2006/picture">
                 <pic:pic xmlns:pic="http://schemas.openxmlformats.org/drawingml/2006/picture">
                   <pic:nvPicPr>
-                    <pic:cNvPr id="1" name=""/>
-                    <pic:cNvPicPr/>
+                    <pic:cNvPr id="0" name="Picture 2" descr="C:\Users\Filipe\Desktop\menu teste.png"/>
+                    <pic:cNvPicPr>
+                      <a:picLocks noChangeAspect="1" noChangeArrowheads="1"/>
+                    </pic:cNvPicPr>
                   </pic:nvPicPr>
                   <pic:blipFill>
-                    <a:blip r:embed="rId5"/>
+                    <a:blip r:embed="rId5">
+                      <a:extLst>
+                        <a:ext uri="{28A0092B-C50C-407E-A947-70E740481C1C}">
+                          <a14:useLocalDpi xmlns:a14="http://schemas.microsoft.com/office/drawing/2010/main" val="0"/>
+                        </a:ext>
+                      </a:extLst>
+                    </a:blip>
+                    <a:srcRect/>
                     <a:stretch>
                       <a:fillRect/>
                     </a:stretch>
                   </pic:blipFill>
-                  <pic:spPr>
+                  <pic:spPr bwMode="auto">
                     <a:xfrm>
                       <a:off x="0" y="0"/>
-                      <a:ext cx="5400040" cy="3589655"/>
+                      <a:ext cx="5391150" cy="3105150"/>
                     </a:xfrm>
                     <a:prstGeom prst="rect">
                       <a:avLst/>
                     </a:prstGeom>
+                    <a:noFill/>
+                    <a:ln>
+                      <a:noFill/>
+                    </a:ln>
                   </pic:spPr>
                 </pic:pic>
               </a:graphicData>
@@ -558,64 +536,95 @@
           <w:b/>
         </w:rPr>
       </w:pPr>
-    </w:p>
-    <w:p>
-      <w:pPr>
-        <w:rPr>
-          <w:b/>
-        </w:rPr>
-      </w:pPr>
-    </w:p>
-    <w:p>
-      <w:pPr>
-        <w:rPr>
-          <w:b/>
-        </w:rPr>
-      </w:pPr>
-    </w:p>
-    <w:p>
-      <w:pPr>
-        <w:rPr>
-          <w:b/>
-        </w:rPr>
-      </w:pPr>
-      <w:r>
-        <w:rPr>
-          <w:b/>
-        </w:rPr>
-        <w:lastRenderedPageBreak/>
-        <w:t>Ao clicar no botão da pergunta, é iniciado o ambiente IDE para responder a esta.</w:t>
-      </w:r>
-    </w:p>
-    <w:p>
-      <w:pPr>
-        <w:rPr>
-          <w:b/>
-        </w:rPr>
-      </w:pPr>
-      <w:r>
-        <w:rPr>
-          <w:b/>
-        </w:rPr>
-        <w:t>Esboço do IDE:</w:t>
-      </w:r>
-    </w:p>
-    <w:p>
-      <w:pPr>
-        <w:rPr>
-          <w:b/>
-        </w:rPr>
-      </w:pPr>
-      <w:r>
-        <w:rPr>
+      <w:r>
+        <w:rPr>
+          <w:b/>
+        </w:rPr>
+        <w:t>A partir deste ambiente,o utilizador deve responder a todo tipo de perguntas sejam estas multipla resposta, fluxograma, etc.</w:t>
+      </w:r>
+    </w:p>
+    <w:p>
+      <w:pPr>
+        <w:rPr>
+          <w:b/>
+        </w:rPr>
+      </w:pPr>
+      <w:r>
+        <w:rPr>
+          <w:b/>
+        </w:rPr>
+        <w:t>As perguntas que estão relacionadas com a edição, inserção e correcção de fluxogramas encontram-se nos separadores horizontais no ambiente IDE.</w:t>
+      </w:r>
+    </w:p>
+    <w:p>
+      <w:pPr>
+        <w:rPr>
+          <w:b/>
+        </w:rPr>
+      </w:pPr>
+      <w:r>
+        <w:rPr>
+          <w:b/>
+        </w:rPr>
+        <w:t>As perguntas relacionadas com questões teóricas e de escolha múltipla encontram-se nos separadores verticais do ambiente IDE.</w:t>
+      </w:r>
+    </w:p>
+    <w:p>
+      <w:pPr>
+        <w:rPr>
+          <w:b/>
+        </w:rPr>
+      </w:pPr>
+    </w:p>
+    <w:p>
+      <w:pPr>
+        <w:rPr>
+          <w:b/>
+        </w:rPr>
+      </w:pPr>
+      <w:r>
+        <w:rPr>
+          <w:b/>
+        </w:rPr>
+        <w:t>Depois todos as perguntas respondidas, o util</w:t>
+      </w:r>
+      <w:r>
+        <w:rPr>
+          <w:b/>
+        </w:rPr>
+        <w:t>izador deve voltar ao menu enunciado em que é possivel verificar se todas as perguntas foram respondidas.</w:t>
+      </w:r>
+      <w:r>
+        <w:rPr>
+          <w:b/>
+        </w:rPr>
+        <w:t xml:space="preserve"> Ao “entregar teste”, deverá aparecer a opção “Corrigir”</w:t>
+      </w:r>
+      <w:r>
+        <w:rPr>
+          <w:b/>
+        </w:rPr>
+        <w:t xml:space="preserve"> que permitirá corrigir as perguntas com a ajuda do tutor do portugol ou, em caso de este não estar especificado para tal exercicio, visualizar a solução.</w:t>
+      </w:r>
+    </w:p>
+    <w:p>
+      <w:pPr>
+        <w:rPr>
+          <w:b/>
+        </w:rPr>
+      </w:pPr>
+      <w:r>
+        <w:rPr>
+          <w:b/>
           <w:noProof/>
           <w:lang w:eastAsia="pt-PT"/>
         </w:rPr>
+        <w:lastRenderedPageBreak/>
         <w:drawing>
-          <wp:inline distT="0" distB="0" distL="0" distR="0" wp14:anchorId="62CB07CD" wp14:editId="0D81988C">
-            <wp:extent cx="5400040" cy="2954020"/>
+          <wp:inline distT="0" distB="0" distL="0" distR="0">
+            <wp:extent cx="5353050" cy="2762250"/>
             <wp:effectExtent l="0" t="0" r="0" b="0"/>
-            <wp:docPr id="10" name="Picture 10"/>
+            <wp:docPr id="7" name="Picture 7" descr="C:\Users\Filipe\Desktop\menu teste.png"/>
             <wp:cNvGraphicFramePr>
               <a:graphicFrameLocks xmlns:a="http://schemas.openxmlformats.org/drawingml/2006/main" noChangeAspect="1"/>
             </wp:cNvGraphicFramePr>
@@ -623,23 +632,36 @@
               <a:graphicData uri="http://schemas.openxmlformats.org/drawingml/2006/picture">
                 <pic:pic xmlns:pic="http://schemas.openxmlformats.org/drawingml/2006/picture">
                   <pic:nvPicPr>
-                    <pic:cNvPr id="1" name=""/>
-                    <pic:cNvPicPr/>
+                    <pic:cNvPr id="0" name="Picture 3" descr="C:\Users\Filipe\Desktop\menu teste.png"/>
+                    <pic:cNvPicPr>
+                      <a:picLocks noChangeAspect="1" noChangeArrowheads="1"/>
+                    </pic:cNvPicPr>
                   </pic:nvPicPr>
                   <pic:blipFill>
-                    <a:blip r:embed="rId6"/>
+                    <a:blip r:embed="rId6">
+                      <a:extLst>
+                        <a:ext uri="{28A0092B-C50C-407E-A947-70E740481C1C}">
+                          <a14:useLocalDpi xmlns:a14="http://schemas.microsoft.com/office/drawing/2010/main" val="0"/>
+                        </a:ext>
+                      </a:extLst>
+                    </a:blip>
+                    <a:srcRect/>
                     <a:stretch>
                       <a:fillRect/>
                     </a:stretch>
                   </pic:blipFill>
-                  <pic:spPr>
+                  <pic:spPr bwMode="auto">
                     <a:xfrm>
                       <a:off x="0" y="0"/>
-                      <a:ext cx="5400040" cy="2954020"/>
+                      <a:ext cx="5353050" cy="2762250"/>
                     </a:xfrm>
                     <a:prstGeom prst="rect">
                       <a:avLst/>
                     </a:prstGeom>
+                    <a:noFill/>
+                    <a:ln>
+                      <a:noFill/>
+                    </a:ln>
                   </pic:spPr>
                 </pic:pic>
               </a:graphicData>
@@ -647,203 +669,24 @@
           </wp:inline>
         </w:drawing>
       </w:r>
-      <w:bookmarkStart w:id="0" w:name="_GoBack"/>
-      <w:bookmarkEnd w:id="0"/>
-    </w:p>
-    <w:p>
-      <w:pPr>
-        <w:rPr>
-          <w:b/>
-        </w:rPr>
-      </w:pPr>
-      <w:r>
-        <w:rPr>
-          <w:b/>
-        </w:rPr>
-        <w:t>A partir deste ambiente,o utilizador deve responder a todo tipo de perguntas sejam estas multipla resposta, fluxograma, etc.</w:t>
-      </w:r>
-    </w:p>
-    <w:p>
-      <w:pPr>
-        <w:rPr>
-          <w:b/>
-        </w:rPr>
-      </w:pPr>
-    </w:p>
-    <w:p>
-      <w:pPr>
-        <w:rPr>
-          <w:b/>
-        </w:rPr>
-      </w:pPr>
-      <w:r>
-        <w:rPr>
-          <w:b/>
-        </w:rPr>
-        <w:t>Depois todos as perguntas respondidas, o utilizador deve voltar ao menu Teste e “Entregar teste”. É aqui que, finalmente, todos os dados deverão ser guardados permanentemente.</w:t>
-      </w:r>
-    </w:p>
-    <w:p>
-      <w:pPr>
-        <w:rPr>
-          <w:b/>
-        </w:rPr>
-      </w:pPr>
-      <w:r>
-        <w:rPr>
-          <w:noProof/>
-          <w:lang w:eastAsia="pt-PT"/>
-        </w:rPr>
-        <mc:AlternateContent>
-          <mc:Choice Requires="wps">
-            <w:drawing>
-              <wp:anchor distT="0" distB="0" distL="114300" distR="114300" simplePos="0" relativeHeight="251665408" behindDoc="0" locked="0" layoutInCell="1" allowOverlap="1">
-                <wp:simplePos x="0" y="0"/>
-                <wp:positionH relativeFrom="column">
-                  <wp:posOffset>4415790</wp:posOffset>
-                </wp:positionH>
-                <wp:positionV relativeFrom="paragraph">
-                  <wp:posOffset>2484755</wp:posOffset>
-                </wp:positionV>
-                <wp:extent cx="266700" cy="304800"/>
-                <wp:effectExtent l="0" t="0" r="38100" b="19050"/>
-                <wp:wrapNone/>
-                <wp:docPr id="9" name="Up Arrow 9"/>
-                <wp:cNvGraphicFramePr/>
-                <a:graphic xmlns:a="http://schemas.openxmlformats.org/drawingml/2006/main">
-                  <a:graphicData uri="http://schemas.microsoft.com/office/word/2010/wordprocessingShape">
-                    <wps:wsp>
-                      <wps:cNvSpPr/>
-                      <wps:spPr>
-                        <a:xfrm rot="19129199">
-                          <a:off x="0" y="0"/>
-                          <a:ext cx="266700" cy="304800"/>
-                        </a:xfrm>
-                        <a:prstGeom prst="upArrow">
-                          <a:avLst>
-                            <a:gd name="adj1" fmla="val 50000"/>
-                            <a:gd name="adj2" fmla="val 87624"/>
-                          </a:avLst>
-                        </a:prstGeom>
-                        <a:solidFill>
-                          <a:srgbClr val="FF0000"/>
-                        </a:solidFill>
-                        <a:ln>
-                          <a:noFill/>
-                        </a:ln>
-                      </wps:spPr>
-                      <wps:style>
-                        <a:lnRef idx="2">
-                          <a:schemeClr val="accent1">
-                            <a:shade val="50000"/>
-                          </a:schemeClr>
-                        </a:lnRef>
-                        <a:fillRef idx="1">
-                          <a:schemeClr val="accent1"/>
-                        </a:fillRef>
-                        <a:effectRef idx="0">
-                          <a:schemeClr val="accent1"/>
-                        </a:effectRef>
-                        <a:fontRef idx="minor">
-                          <a:schemeClr val="lt1"/>
-                        </a:fontRef>
-                      </wps:style>
-                      <wps:bodyPr rot="0" spcFirstLastPara="0" vertOverflow="overflow" horzOverflow="overflow" vert="horz" wrap="square" lIns="91440" tIns="45720" rIns="91440" bIns="45720" numCol="1" spcCol="0" rtlCol="0" fromWordArt="0" anchor="ctr" anchorCtr="0" forceAA="0" compatLnSpc="1">
-                        <a:prstTxWarp prst="textNoShape">
-                          <a:avLst/>
-                        </a:prstTxWarp>
-                        <a:noAutofit/>
-                      </wps:bodyPr>
-                    </wps:wsp>
-                  </a:graphicData>
-                </a:graphic>
-                <wp14:sizeRelH relativeFrom="margin">
-                  <wp14:pctWidth>0</wp14:pctWidth>
-                </wp14:sizeRelH>
-              </wp:anchor>
-            </w:drawing>
-          </mc:Choice>
-          <mc:Fallback>
-            <w:pict>
-              <v:shapetype w14:anchorId="007968D4" id="_x0000_t68" coordsize="21600,21600" o:spt="68" adj="5400,5400" path="m0@0l@1@0@1,21600@2,21600@2@0,21600@0,10800,xe">
-                <v:stroke joinstyle="miter"/>
-                <v:formulas>
-                  <v:f eqn="val #0"/>
-                  <v:f eqn="val #1"/>
-                  <v:f eqn="sum 21600 0 #1"/>
-                  <v:f eqn="prod #0 #1 10800"/>
-                  <v:f eqn="sum #0 0 @3"/>
-                </v:formulas>
-                <v:path o:connecttype="custom" o:connectlocs="10800,0;0,@0;10800,21600;21600,@0" o:connectangles="270,180,90,0" textboxrect="@1,@4,@2,21600"/>
-                <v:handles>
-                  <v:h position="#1,#0" xrange="0,10800" yrange="0,21600"/>
-                </v:handles>
-              </v:shapetype>
-              <v:shape id="Up Arrow 9" o:spid="_x0000_s1026" type="#_x0000_t68" style="position:absolute;margin-left:347.7pt;margin-top:195.65pt;width:21pt;height:24pt;rotation:-2698774fd;z-index:251665408;visibility:visible;mso-wrap-style:square;mso-width-percent:0;mso-wrap-distance-left:9pt;mso-wrap-distance-top:0;mso-wrap-distance-right:9pt;mso-wrap-distance-bottom:0;mso-position-horizontal:absolute;mso-position-horizontal-relative:text;mso-position-vertical:absolute;mso-position-vertical-relative:text;mso-width-percent:0;mso-width-relative:margin;v-text-anchor:middle" o:gfxdata="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" adj="16561" fillcolor="red" stroked="f" strokeweight="1pt"/>
-            </w:pict>
-          </mc:Fallback>
-        </mc:AlternateContent>
-      </w:r>
-      <w:r>
-        <w:rPr>
-          <w:noProof/>
-          <w:lang w:eastAsia="pt-PT"/>
-        </w:rPr>
-        <w:drawing>
-          <wp:inline distT="0" distB="0" distL="0" distR="0" wp14:anchorId="1BBDAB7E" wp14:editId="5668CFBF">
-            <wp:extent cx="5400040" cy="3589655"/>
-            <wp:effectExtent l="0" t="0" r="0" b="0"/>
-            <wp:docPr id="8" name="Picture 8"/>
-            <wp:cNvGraphicFramePr>
-              <a:graphicFrameLocks xmlns:a="http://schemas.openxmlformats.org/drawingml/2006/main" noChangeAspect="1"/>
-            </wp:cNvGraphicFramePr>
-            <a:graphic xmlns:a="http://schemas.openxmlformats.org/drawingml/2006/main">
-              <a:graphicData uri="http://schemas.openxmlformats.org/drawingml/2006/picture">
-                <pic:pic xmlns:pic="http://schemas.openxmlformats.org/drawingml/2006/picture">
-                  <pic:nvPicPr>
-                    <pic:cNvPr id="1" name=""/>
-                    <pic:cNvPicPr/>
-                  </pic:nvPicPr>
-                  <pic:blipFill>
-                    <a:blip r:embed="rId5"/>
-                    <a:stretch>
-                      <a:fillRect/>
-                    </a:stretch>
-                  </pic:blipFill>
-                  <pic:spPr>
-                    <a:xfrm>
-                      <a:off x="0" y="0"/>
-                      <a:ext cx="5400040" cy="3589655"/>
-                    </a:xfrm>
-                    <a:prstGeom prst="rect">
-                      <a:avLst/>
-                    </a:prstGeom>
-                  </pic:spPr>
-                </pic:pic>
-              </a:graphicData>
-            </a:graphic>
-          </wp:inline>
-        </w:drawing>
-      </w:r>
-    </w:p>
-    <w:p>
-      <w:pPr>
-        <w:rPr>
-          <w:b/>
-        </w:rPr>
-      </w:pPr>
-    </w:p>
-    <w:p>
-      <w:pPr>
-        <w:rPr>
-          <w:b/>
-        </w:rPr>
-      </w:pPr>
-      <w:r>
-        <w:rPr>
-          <w:b/>
-        </w:rPr>
-        <w:lastRenderedPageBreak/>
+    </w:p>
+    <w:p>
+      <w:pPr>
+        <w:rPr>
+          <w:b/>
+        </w:rPr>
+      </w:pPr>
+    </w:p>
+    <w:p>
+      <w:pPr>
+        <w:rPr>
+          <w:b/>
+        </w:rPr>
+      </w:pPr>
+      <w:r>
+        <w:rPr>
+          <w:b/>
+        </w:rPr>
         <w:t xml:space="preserve"> </w:t>
       </w:r>
     </w:p>

</xml_diff>

<commit_message>
Modificação TOTAL dos requisitos especificados anteriormente.
</commit_message>
<xml_diff>
--- a/Interacção da página de perguntas com o IDE.docx
+++ b/Interacção da página de perguntas com o IDE.docx
@@ -13,25 +13,39 @@
         <w:rPr>
           <w:rStyle w:val="IntenseReference"/>
         </w:rPr>
-        <w:t>Interacção da página de perguntas com o IDE</w:t>
-      </w:r>
-    </w:p>
-    <w:p>
-      <w:pPr>
-        <w:rPr>
-          <w:b/>
-        </w:rPr>
-      </w:pPr>
-    </w:p>
-    <w:p>
-      <w:r>
-        <w:rPr>
-          <w:b/>
-        </w:rPr>
-        <w:t xml:space="preserve">INT PP_IDE 00.01 – </w:t>
-      </w:r>
-      <w:r>
-        <w:t>A página de perguntas deve estar embutida dentro do ambiente do IDE</w:t>
+        <w:t>Interacção da página d</w:t>
+      </w:r>
+      <w:bookmarkStart w:id="0" w:name="_GoBack"/>
+      <w:bookmarkEnd w:id="0"/>
+      <w:r>
+        <w:rPr>
+          <w:rStyle w:val="IntenseReference"/>
+        </w:rPr>
+        <w:t>e perguntas com o IDE</w:t>
+      </w:r>
+    </w:p>
+    <w:p>
+      <w:pPr>
+        <w:rPr>
+          <w:b/>
+        </w:rPr>
+      </w:pPr>
+    </w:p>
+    <w:p>
+      <w:r>
+        <w:rPr>
+          <w:b/>
+        </w:rPr>
+        <w:t>INT PP_IDE 00.00</w:t>
+      </w:r>
+      <w:r>
+        <w:rPr>
+          <w:b/>
+        </w:rPr>
+        <w:t xml:space="preserve"> – </w:t>
+      </w:r>
+      <w:r>
+        <w:t>O teste é iniciado com a  disponibilização de um menu designado de menu enúnciado</w:t>
       </w:r>
       <w:r>
         <w:t>.</w:t>
@@ -42,47 +56,7 @@
         <w:rPr>
           <w:b/>
         </w:rPr>
-        <w:t>INT PP_IDE 00.0</w:t>
-      </w:r>
-      <w:r>
-        <w:rPr>
-          <w:b/>
-        </w:rPr>
-        <w:t xml:space="preserve">2 – </w:t>
-      </w:r>
-      <w:r>
-        <w:t xml:space="preserve">Esta </w:t>
-      </w:r>
-      <w:r>
-        <w:t>página só</w:t>
-      </w:r>
-      <w:r>
-        <w:t xml:space="preserve"> deverá constar no IDE (visivel) se estiver a ocorrer uma sessão de avaliação. </w:t>
-      </w:r>
-    </w:p>
-    <w:p>
-      <w:r>
-        <w:rPr>
-          <w:b/>
-        </w:rPr>
-        <w:t xml:space="preserve">INT PP_IDE 00.03 – </w:t>
-      </w:r>
-      <w:r>
-        <w:t>A página</w:t>
-      </w:r>
-      <w:r>
-        <w:t>/janela</w:t>
-      </w:r>
-      <w:r>
-        <w:t xml:space="preserve"> de perguntas é completamente reajustável e , portanto, o conteúdo desta deve também ser ajustável.</w:t>
-      </w:r>
-    </w:p>
-    <w:p>
-      <w:r>
-        <w:rPr>
-          <w:b/>
-        </w:rPr>
-        <w:t>INT PP_IDE 00.04</w:t>
+        <w:t>INT PP_IDE 00.01</w:t>
       </w:r>
       <w:r>
         <w:rPr>
@@ -91,21 +65,141 @@
         <w:t xml:space="preserve"> –</w:t>
       </w:r>
       <w:r>
+        <w:t xml:space="preserve"> Este menu conter as perguntas do teste juntamente com a sua descrição.</w:t>
+      </w:r>
+    </w:p>
+    <w:p>
+      <w:pPr>
+        <w:ind w:left="708"/>
+      </w:pPr>
+      <w:r>
+        <w:rPr>
+          <w:b/>
+        </w:rPr>
+        <w:t>INT PP_IDE 00.01</w:t>
+      </w:r>
+      <w:r>
+        <w:rPr>
+          <w:b/>
+        </w:rPr>
+        <w:t xml:space="preserve">.1 – </w:t>
+      </w:r>
+      <w:r>
+        <w:t>Ao clicar no número referente à pergunta, o sistema deve iniciar o ambiente IDE com o conteúdo dessa pergunta.</w:t>
+      </w:r>
+    </w:p>
+    <w:p>
+      <w:r>
+        <w:rPr>
+          <w:b/>
+        </w:rPr>
+        <w:t>INT PP_IDE 00.02</w:t>
+      </w:r>
+      <w:r>
+        <w:rPr>
+          <w:b/>
+        </w:rPr>
+        <w:t xml:space="preserve"> – </w:t>
+      </w:r>
+      <w:r>
+        <w:t>O menu deve dispor de um mecanismo</w:t>
+      </w:r>
+      <w:r>
+        <w:t xml:space="preserve"> que permita averiguar se a questão foi respondida ou não.</w:t>
+      </w:r>
+    </w:p>
+    <w:p>
+      <w:r>
+        <w:rPr>
+          <w:b/>
+        </w:rPr>
+        <w:t>INT PP_IDE 00.03</w:t>
+      </w:r>
+      <w:r>
+        <w:rPr>
+          <w:b/>
+        </w:rPr>
+        <w:t xml:space="preserve"> – </w:t>
+      </w:r>
+      <w:r>
+        <w:t xml:space="preserve">É a partir do menu que deve ser efectuada a selecção da linguagem </w:t>
+      </w:r>
+      <w:r>
+        <w:t xml:space="preserve">(ex: Português, Inglês) </w:t>
+      </w:r>
+      <w:r>
+        <w:t>a que vai decorrer o teste.</w:t>
+      </w:r>
+    </w:p>
+    <w:p>
+      <w:r>
+        <w:rPr>
+          <w:b/>
+        </w:rPr>
+        <w:t>INT PP_IDE 01.00</w:t>
+      </w:r>
+      <w:r>
+        <w:rPr>
+          <w:b/>
+        </w:rPr>
+        <w:t xml:space="preserve"> –</w:t>
+      </w:r>
+      <w:r>
         <w:rPr>
           <w:b/>
         </w:rPr>
         <w:t xml:space="preserve"> </w:t>
       </w:r>
       <w:r>
-        <w:t>A janela das perguntas (dentro do ambiente IDE) deve ser totalmente arrastável.</w:t>
-      </w:r>
-    </w:p>
-    <w:p>
-      <w:r>
-        <w:rPr>
-          <w:b/>
-        </w:rPr>
-        <w:t>INT PP_IDE 00.05</w:t>
+        <w:t>O ambiente IDE está dividido em dois separadores: horizontal e vertical.</w:t>
+      </w:r>
+    </w:p>
+    <w:p>
+      <w:r>
+        <w:rPr>
+          <w:b/>
+        </w:rPr>
+        <w:t>INT PP_IDE 01</w:t>
+      </w:r>
+      <w:r>
+        <w:rPr>
+          <w:b/>
+        </w:rPr>
+        <w:t>.01 –</w:t>
+      </w:r>
+      <w:r>
+        <w:rPr>
+          <w:b/>
+        </w:rPr>
+        <w:t xml:space="preserve"> </w:t>
+      </w:r>
+      <w:r>
+        <w:t>O separador horizontal refere-se a exercícios do teste que implicam a inserção e edição de fluxogramas.</w:t>
+      </w:r>
+    </w:p>
+    <w:p>
+      <w:r>
+        <w:rPr>
+          <w:b/>
+        </w:rPr>
+        <w:t>INT PP_IDE 01</w:t>
+      </w:r>
+      <w:r>
+        <w:rPr>
+          <w:b/>
+        </w:rPr>
+        <w:t xml:space="preserve">.02- </w:t>
+      </w:r>
+      <w:r>
+        <w:t>O separador vertical refere-se a exercícios do teste que implicam respostas teóricas, escolha múltipla, entre outros.</w:t>
+      </w:r>
+    </w:p>
+    <w:p>
+      <w:r>
+        <w:rPr>
+          <w:b/>
+        </w:rPr>
+        <w:t>INT PP_IDE 01.03</w:t>
       </w:r>
       <w:r>
         <w:rPr>
@@ -114,41 +208,33 @@
         <w:t xml:space="preserve"> – </w:t>
       </w:r>
       <w:r>
-        <w:t>A página deve conter um cronómetro que dispõe o tempo restante para responder às perguntas.</w:t>
-      </w:r>
-    </w:p>
-    <w:p>
-      <w:pPr>
-        <w:ind w:left="1134"/>
-      </w:pPr>
-      <w:r>
-        <w:rPr>
-          <w:b/>
-        </w:rPr>
-        <w:t>INT PP_IDE 00.05</w:t>
-      </w:r>
-      <w:r>
-        <w:rPr>
-          <w:b/>
-        </w:rPr>
-        <w:t xml:space="preserve">.1 – </w:t>
-      </w:r>
-      <w:r>
-        <w:t>Apen</w:t>
-      </w:r>
-      <w:r>
-        <w:t>as o utilizador Professor</w:t>
-      </w:r>
-      <w:r>
-        <w:t xml:space="preserve"> pode alterar o cronómetro da página</w:t>
-      </w:r>
-    </w:p>
-    <w:p>
-      <w:r>
-        <w:rPr>
-          <w:b/>
-        </w:rPr>
-        <w:t>INT PP_IDE 00.06</w:t>
+        <w:t>Durante a execução do teste</w:t>
+      </w:r>
+      <w:r>
+        <w:t xml:space="preserve"> deve con</w:t>
+      </w:r>
+      <w:r>
+        <w:t>sta</w:t>
+      </w:r>
+      <w:r>
+        <w:t xml:space="preserve">r um cronómetro que dispõe o tempo </w:t>
+      </w:r>
+      <w:r>
+        <w:t>decorrido desde o início do teste</w:t>
+      </w:r>
+      <w:r>
+        <w:t>.</w:t>
+      </w:r>
+    </w:p>
+    <w:p>
+      <w:pPr>
+        <w:ind w:firstLine="708"/>
+      </w:pPr>
+      <w:r>
+        <w:rPr>
+          <w:b/>
+        </w:rPr>
+        <w:t>INT PP_IDE 01.03.1</w:t>
       </w:r>
       <w:r>
         <w:rPr>
@@ -157,26 +243,62 @@
         <w:t xml:space="preserve"> – </w:t>
       </w:r>
       <w:r>
-        <w:t>Assim que o tempo acabar, o sistema deve gravar autom</w:t>
+        <w:t xml:space="preserve">Assim que o </w:t>
+      </w:r>
+      <w:r>
+        <w:t>cronómetro chega ao tempo limitie estipulado</w:t>
+      </w:r>
+      <w:r>
+        <w:t>,</w:t>
+      </w:r>
+      <w:r>
+        <w:t xml:space="preserve"> o teste conclui automáticamente </w:t>
+      </w:r>
+      <w:r>
+        <w:t>e</w:t>
+      </w:r>
+      <w:r>
+        <w:t xml:space="preserve"> deve gravar autom</w:t>
       </w:r>
       <w:r>
         <w:t>a</w:t>
       </w:r>
       <w:r>
-        <w:t>ticamente as respostas e a página de perguntas deve desaparecer do ambiente IDE.</w:t>
-      </w:r>
-    </w:p>
-    <w:p>
-      <w:pPr>
-        <w:rPr>
-          <w:b/>
-        </w:rPr>
-      </w:pPr>
-      <w:r>
-        <w:rPr>
-          <w:b/>
-        </w:rPr>
-        <w:t>INT PP_IDE 00.07</w:t>
+        <w:t>ticamente as respostas</w:t>
+      </w:r>
+      <w:r>
+        <w:t xml:space="preserve"> inseridas</w:t>
+      </w:r>
+      <w:r>
+        <w:t>.</w:t>
+      </w:r>
+    </w:p>
+    <w:p>
+      <w:r>
+        <w:rPr>
+          <w:b/>
+        </w:rPr>
+        <w:t>INT PP_IDE 01</w:t>
+      </w:r>
+      <w:r>
+        <w:rPr>
+          <w:b/>
+        </w:rPr>
+        <w:t xml:space="preserve">.04 – </w:t>
+      </w:r>
+      <w:r>
+        <w:t>O sistema deve permitir um mecanismo que guarde o exe</w:t>
+      </w:r>
+      <w:r>
+        <w:t>rcício individual que o utilizador resolveu e que guarda o conjunto de todos os exercícios resolvidos.</w:t>
+      </w:r>
+    </w:p>
+    <w:p>
+      <w:r>
+        <w:rPr>
+          <w:b/>
+        </w:rPr>
+        <w:t>INT PP_IDE 02.01</w:t>
       </w:r>
       <w:r>
         <w:rPr>
@@ -185,51 +307,69 @@
         <w:t xml:space="preserve"> – </w:t>
       </w:r>
       <w:r>
-        <w:t xml:space="preserve">Dentro da página de perguntas deve haver um botão designado de “submeter”. Ao clicar neste botão, o sistema deve efectuar o referido no requisito </w:t>
-      </w:r>
-      <w:r>
-        <w:rPr>
-          <w:b/>
-        </w:rPr>
-        <w:t>INT PP_IDE 00.06</w:t>
-      </w:r>
-      <w:r>
-        <w:t>.</w:t>
-      </w:r>
-    </w:p>
-    <w:p>
-      <w:r>
-        <w:rPr>
-          <w:b/>
-        </w:rPr>
-        <w:t>INT PP_IDE 00.08</w:t>
-      </w:r>
-      <w:r>
-        <w:rPr>
-          <w:b/>
-        </w:rPr>
-        <w:t xml:space="preserve"> – </w:t>
-      </w:r>
-      <w:r>
-        <w:t>O</w:t>
-      </w:r>
-      <w:r>
-        <w:t xml:space="preserve"> sistema deve permitir a visualização</w:t>
-      </w:r>
-      <w:r>
-        <w:t xml:space="preserve"> </w:t>
-      </w:r>
-      <w:r>
-        <w:t>d</w:t>
-      </w:r>
-      <w:r>
-        <w:t>a página de perguntas num</w:t>
-      </w:r>
-      <w:r>
-        <w:t xml:space="preserve"> separador à parte no ambiente d</w:t>
-      </w:r>
-      <w:r>
-        <w:t>o IDE</w:t>
+        <w:t>A partir do momento que o cronómetro alcança o tempo limite do teste, o menu enunciado é disponibilizado.</w:t>
+      </w:r>
+    </w:p>
+    <w:p>
+      <w:r>
+        <w:rPr>
+          <w:b/>
+        </w:rPr>
+        <w:t xml:space="preserve">INT PP_IDE 02.02 – </w:t>
+      </w:r>
+      <w:r>
+        <w:t>A partir deste menu, deve ser possível “Entregar o teste”, ou seja, guardar os dados das respostas inseridas permanentemente.</w:t>
+      </w:r>
+    </w:p>
+    <w:p>
+      <w:r>
+        <w:rPr>
+          <w:b/>
+        </w:rPr>
+        <w:t xml:space="preserve">INT PP_IDE 02.02  - </w:t>
+      </w:r>
+      <w:r>
+        <w:t>Mediante a entrega do teste, o sistema deve permitir a correcção desse teste.</w:t>
+      </w:r>
+    </w:p>
+    <w:p>
+      <w:r>
+        <w:rPr>
+          <w:b/>
+        </w:rPr>
+        <w:t xml:space="preserve">INT PP_IDE 02.03 – </w:t>
+      </w:r>
+      <w:r>
+        <w:t>A correcção do teste implica dois cenários:</w:t>
+      </w:r>
+    </w:p>
+    <w:p>
+      <w:pPr>
+        <w:pStyle w:val="ListParagraph"/>
+        <w:numPr>
+          <w:ilvl w:val="0"/>
+          <w:numId w:val="1"/>
+        </w:numPr>
+      </w:pPr>
+      <w:r>
+        <w:t>A integração do sistema tutor, que deverá ajudar o utilizador a corrigir os erros efectuados no teste por si próprio.</w:t>
+      </w:r>
+    </w:p>
+    <w:p>
+      <w:pPr>
+        <w:pStyle w:val="ListParagraph"/>
+      </w:pPr>
+    </w:p>
+    <w:p>
+      <w:pPr>
+        <w:pStyle w:val="ListParagraph"/>
+        <w:numPr>
+          <w:ilvl w:val="0"/>
+          <w:numId w:val="1"/>
+        </w:numPr>
+      </w:pPr>
+      <w:r>
+        <w:t>Deverá ser disponibilizada a solução dos exercícios caso não tenha sido embutido uma análise do sistema tutor para esse determinado exercício. (Não há interacção entre o tutor e o utilizador em determinado exercício).</w:t>
       </w:r>
     </w:p>
     <w:p/>
@@ -256,7 +396,6 @@
           <w:b/>
           <w:sz w:val="32"/>
         </w:rPr>
-        <w:lastRenderedPageBreak/>
         <w:t>Esboço:</w:t>
       </w:r>
     </w:p>
@@ -274,22 +413,37 @@
       </w:r>
     </w:p>
     <w:p>
-      <w:r>
-        <w:rPr>
-          <w:sz w:val="24"/>
-        </w:rPr>
-        <w:t>Este menu serve para o utilizador saber o estado geral em que o teste se encontra e se já respondeu às perguntas. É neste menú que é seleccionada a lingua do teste.</w:t>
-      </w:r>
-      <w:r>
+      <w:pPr>
         <w:rPr>
           <w:noProof/>
           <w:lang w:eastAsia="pt-PT"/>
         </w:rPr>
+      </w:pPr>
+      <w:r>
+        <w:rPr>
+          <w:sz w:val="24"/>
+        </w:rPr>
+        <w:t>Este menu serve para o utilizador saber o estado geral em que o teste se encontra e se já respondeu às perguntas. É neste menú que é seleccionada a lingua do teste.</w:t>
+      </w:r>
+      <w:r>
+        <w:rPr>
+          <w:noProof/>
+          <w:lang w:eastAsia="pt-PT"/>
+        </w:rPr>
+        <w:t xml:space="preserve"> </w:t>
+      </w:r>
+    </w:p>
+    <w:p>
+      <w:r>
+        <w:rPr>
+          <w:noProof/>
+          <w:lang w:eastAsia="pt-PT"/>
+        </w:rPr>
         <w:drawing>
-          <wp:inline distT="0" distB="0" distL="0" distR="0">
-            <wp:extent cx="5400040" cy="3590503"/>
+          <wp:inline distT="0" distB="0" distL="0" distR="0" wp14:anchorId="1E6250F3" wp14:editId="51C5DDE0">
+            <wp:extent cx="5400040" cy="3107690"/>
             <wp:effectExtent l="0" t="0" r="0" b="0"/>
-            <wp:docPr id="2" name="Picture 2" descr="C:\Users\Filipe\Desktop\menu teste.png"/>
+            <wp:docPr id="13" name="Picture 13"/>
             <wp:cNvGraphicFramePr>
               <a:graphicFrameLocks xmlns:a="http://schemas.openxmlformats.org/drawingml/2006/main" noChangeAspect="1"/>
             </wp:cNvGraphicFramePr>
@@ -297,36 +451,23 @@
               <a:graphicData uri="http://schemas.openxmlformats.org/drawingml/2006/picture">
                 <pic:pic xmlns:pic="http://schemas.openxmlformats.org/drawingml/2006/picture">
                   <pic:nvPicPr>
-                    <pic:cNvPr id="0" name="Picture 1" descr="C:\Users\Filipe\Desktop\menu teste.png"/>
-                    <pic:cNvPicPr>
-                      <a:picLocks noChangeAspect="1" noChangeArrowheads="1"/>
-                    </pic:cNvPicPr>
+                    <pic:cNvPr id="1" name=""/>
+                    <pic:cNvPicPr/>
                   </pic:nvPicPr>
                   <pic:blipFill>
-                    <a:blip r:embed="rId4">
-                      <a:extLst>
-                        <a:ext uri="{28A0092B-C50C-407E-A947-70E740481C1C}">
-                          <a14:useLocalDpi xmlns:a14="http://schemas.microsoft.com/office/drawing/2010/main" val="0"/>
-                        </a:ext>
-                      </a:extLst>
-                    </a:blip>
-                    <a:srcRect/>
+                    <a:blip r:embed="rId5"/>
                     <a:stretch>
                       <a:fillRect/>
                     </a:stretch>
                   </pic:blipFill>
-                  <pic:spPr bwMode="auto">
+                  <pic:spPr>
                     <a:xfrm>
                       <a:off x="0" y="0"/>
-                      <a:ext cx="5400040" cy="3590503"/>
+                      <a:ext cx="5400040" cy="3107690"/>
                     </a:xfrm>
                     <a:prstGeom prst="rect">
                       <a:avLst/>
                     </a:prstGeom>
-                    <a:noFill/>
-                    <a:ln>
-                      <a:noFill/>
-                    </a:ln>
                   </pic:spPr>
                 </pic:pic>
               </a:graphicData>
@@ -459,8 +600,6 @@
           <w:b/>
         </w:rPr>
       </w:pPr>
-      <w:bookmarkStart w:id="0" w:name="_GoBack"/>
-      <w:bookmarkEnd w:id="0"/>
       <w:r>
         <w:rPr>
           <w:b/>
@@ -476,15 +615,14 @@
       </w:pPr>
       <w:r>
         <w:rPr>
-          <w:b/>
           <w:noProof/>
           <w:lang w:eastAsia="pt-PT"/>
         </w:rPr>
         <w:drawing>
-          <wp:inline distT="0" distB="0" distL="0" distR="0">
-            <wp:extent cx="5391150" cy="3105150"/>
-            <wp:effectExtent l="0" t="0" r="0" b="0"/>
-            <wp:docPr id="3" name="Picture 3" descr="C:\Users\Filipe\Desktop\menu teste.png"/>
+          <wp:inline distT="0" distB="0" distL="0" distR="0" wp14:anchorId="77707FBF" wp14:editId="7F518420">
+            <wp:extent cx="5400040" cy="3232150"/>
+            <wp:effectExtent l="0" t="0" r="0" b="6350"/>
+            <wp:docPr id="1" name="Picture 1"/>
             <wp:cNvGraphicFramePr>
               <a:graphicFrameLocks xmlns:a="http://schemas.openxmlformats.org/drawingml/2006/main" noChangeAspect="1"/>
             </wp:cNvGraphicFramePr>
@@ -492,36 +630,23 @@
               <a:graphicData uri="http://schemas.openxmlformats.org/drawingml/2006/picture">
                 <pic:pic xmlns:pic="http://schemas.openxmlformats.org/drawingml/2006/picture">
                   <pic:nvPicPr>
-                    <pic:cNvPr id="0" name="Picture 2" descr="C:\Users\Filipe\Desktop\menu teste.png"/>
-                    <pic:cNvPicPr>
-                      <a:picLocks noChangeAspect="1" noChangeArrowheads="1"/>
-                    </pic:cNvPicPr>
+                    <pic:cNvPr id="1" name=""/>
+                    <pic:cNvPicPr/>
                   </pic:nvPicPr>
                   <pic:blipFill>
-                    <a:blip r:embed="rId5">
-                      <a:extLst>
-                        <a:ext uri="{28A0092B-C50C-407E-A947-70E740481C1C}">
-                          <a14:useLocalDpi xmlns:a14="http://schemas.microsoft.com/office/drawing/2010/main" val="0"/>
-                        </a:ext>
-                      </a:extLst>
-                    </a:blip>
-                    <a:srcRect/>
+                    <a:blip r:embed="rId6"/>
                     <a:stretch>
                       <a:fillRect/>
                     </a:stretch>
                   </pic:blipFill>
-                  <pic:spPr bwMode="auto">
+                  <pic:spPr>
                     <a:xfrm>
                       <a:off x="0" y="0"/>
-                      <a:ext cx="5391150" cy="3105150"/>
+                      <a:ext cx="5400040" cy="3232150"/>
                     </a:xfrm>
                     <a:prstGeom prst="rect">
                       <a:avLst/>
                     </a:prstGeom>
-                    <a:noFill/>
-                    <a:ln>
-                      <a:noFill/>
-                    </a:ln>
                   </pic:spPr>
                 </pic:pic>
               </a:graphicData>
@@ -586,6 +711,7 @@
         <w:rPr>
           <w:b/>
         </w:rPr>
+        <w:lastRenderedPageBreak/>
         <w:t>Depois todos as perguntas respondidas, o util</w:t>
       </w:r>
       <w:r>
@@ -619,12 +745,11 @@
           <w:noProof/>
           <w:lang w:eastAsia="pt-PT"/>
         </w:rPr>
-        <w:lastRenderedPageBreak/>
         <w:drawing>
           <wp:inline distT="0" distB="0" distL="0" distR="0">
             <wp:extent cx="5353050" cy="2762250"/>
             <wp:effectExtent l="0" t="0" r="0" b="0"/>
-            <wp:docPr id="7" name="Picture 7" descr="C:\Users\Filipe\Desktop\menu teste.png"/>
+            <wp:docPr id="11" name="Picture 11" descr="C:\Users\Filipe\Desktop\menu teste.png"/>
             <wp:cNvGraphicFramePr>
               <a:graphicFrameLocks xmlns:a="http://schemas.openxmlformats.org/drawingml/2006/main" noChangeAspect="1"/>
             </wp:cNvGraphicFramePr>
@@ -632,13 +757,13 @@
               <a:graphicData uri="http://schemas.openxmlformats.org/drawingml/2006/picture">
                 <pic:pic xmlns:pic="http://schemas.openxmlformats.org/drawingml/2006/picture">
                   <pic:nvPicPr>
-                    <pic:cNvPr id="0" name="Picture 3" descr="C:\Users\Filipe\Desktop\menu teste.png"/>
+                    <pic:cNvPr id="0" name="Picture 4" descr="C:\Users\Filipe\Desktop\menu teste.png"/>
                     <pic:cNvPicPr>
                       <a:picLocks noChangeAspect="1" noChangeArrowheads="1"/>
                     </pic:cNvPicPr>
                   </pic:nvPicPr>
                   <pic:blipFill>
-                    <a:blip r:embed="rId6">
+                    <a:blip r:embed="rId7">
                       <a:extLst>
                         <a:ext uri="{28A0092B-C50C-407E-A947-70E740481C1C}">
                           <a14:useLocalDpi xmlns:a14="http://schemas.microsoft.com/office/drawing/2010/main" val="0"/>
@@ -698,6 +823,127 @@
     </w:sectPr>
   </w:body>
 </w:document>
+</file>
+
+<file path=word/numbering.xml><?xml version="1.0" encoding="utf-8"?>
+<w:numbering xmlns:wpc="http://schemas.microsoft.com/office/word/2010/wordprocessingCanvas" xmlns:mc="http://schemas.openxmlformats.org/markup-compatibility/2006" xmlns:o="urn:schemas-microsoft-com:office:office" xmlns:r="http://schemas.openxmlformats.org/officeDocument/2006/relationships" xmlns:m="http://schemas.openxmlformats.org/officeDocument/2006/math" xmlns:v="urn:schemas-microsoft-com:vml" xmlns:wp14="http://schemas.microsoft.com/office/word/2010/wordprocessingDrawing" xmlns:wp="http://schemas.openxmlformats.org/drawingml/2006/wordprocessingDrawing" xmlns:w10="urn:schemas-microsoft-com:office:word" xmlns:w="http://schemas.openxmlformats.org/wordprocessingml/2006/main" xmlns:w14="http://schemas.microsoft.com/office/word/2010/wordml" xmlns:w15="http://schemas.microsoft.com/office/word/2012/wordml" xmlns:wpg="http://schemas.microsoft.com/office/word/2010/wordprocessingGroup" xmlns:wpi="http://schemas.microsoft.com/office/word/2010/wordprocessingInk" xmlns:wne="http://schemas.microsoft.com/office/word/2006/wordml" xmlns:wps="http://schemas.microsoft.com/office/word/2010/wordprocessingShape" mc:Ignorable="w14 w15 wp14">
+  <w:abstractNum w:abstractNumId="0">
+    <w:nsid w:val="07143D65"/>
+    <w:multiLevelType w:val="hybridMultilevel"/>
+    <w:tmpl w:val="FC084DA8"/>
+    <w:lvl w:ilvl="0" w:tplc="08160001">
+      <w:start w:val="1"/>
+      <w:numFmt w:val="bullet"/>
+      <w:lvlText w:val=""/>
+      <w:lvlJc w:val="left"/>
+      <w:pPr>
+        <w:ind w:left="720" w:hanging="360"/>
+      </w:pPr>
+      <w:rPr>
+        <w:rFonts w:ascii="Symbol" w:hAnsi="Symbol" w:hint="default"/>
+      </w:rPr>
+    </w:lvl>
+    <w:lvl w:ilvl="1" w:tplc="08160003" w:tentative="1">
+      <w:start w:val="1"/>
+      <w:numFmt w:val="bullet"/>
+      <w:lvlText w:val="o"/>
+      <w:lvlJc w:val="left"/>
+      <w:pPr>
+        <w:ind w:left="1440" w:hanging="360"/>
+      </w:pPr>
+      <w:rPr>
+        <w:rFonts w:ascii="Courier New" w:hAnsi="Courier New" w:cs="Courier New" w:hint="default"/>
+      </w:rPr>
+    </w:lvl>
+    <w:lvl w:ilvl="2" w:tplc="08160005" w:tentative="1">
+      <w:start w:val="1"/>
+      <w:numFmt w:val="bullet"/>
+      <w:lvlText w:val=""/>
+      <w:lvlJc w:val="left"/>
+      <w:pPr>
+        <w:ind w:left="2160" w:hanging="360"/>
+      </w:pPr>
+      <w:rPr>
+        <w:rFonts w:ascii="Wingdings" w:hAnsi="Wingdings" w:hint="default"/>
+      </w:rPr>
+    </w:lvl>
+    <w:lvl w:ilvl="3" w:tplc="08160001" w:tentative="1">
+      <w:start w:val="1"/>
+      <w:numFmt w:val="bullet"/>
+      <w:lvlText w:val=""/>
+      <w:lvlJc w:val="left"/>
+      <w:pPr>
+        <w:ind w:left="2880" w:hanging="360"/>
+      </w:pPr>
+      <w:rPr>
+        <w:rFonts w:ascii="Symbol" w:hAnsi="Symbol" w:hint="default"/>
+      </w:rPr>
+    </w:lvl>
+    <w:lvl w:ilvl="4" w:tplc="08160003" w:tentative="1">
+      <w:start w:val="1"/>
+      <w:numFmt w:val="bullet"/>
+      <w:lvlText w:val="o"/>
+      <w:lvlJc w:val="left"/>
+      <w:pPr>
+        <w:ind w:left="3600" w:hanging="360"/>
+      </w:pPr>
+      <w:rPr>
+        <w:rFonts w:ascii="Courier New" w:hAnsi="Courier New" w:cs="Courier New" w:hint="default"/>
+      </w:rPr>
+    </w:lvl>
+    <w:lvl w:ilvl="5" w:tplc="08160005" w:tentative="1">
+      <w:start w:val="1"/>
+      <w:numFmt w:val="bullet"/>
+      <w:lvlText w:val=""/>
+      <w:lvlJc w:val="left"/>
+      <w:pPr>
+        <w:ind w:left="4320" w:hanging="360"/>
+      </w:pPr>
+      <w:rPr>
+        <w:rFonts w:ascii="Wingdings" w:hAnsi="Wingdings" w:hint="default"/>
+      </w:rPr>
+    </w:lvl>
+    <w:lvl w:ilvl="6" w:tplc="08160001" w:tentative="1">
+      <w:start w:val="1"/>
+      <w:numFmt w:val="bullet"/>
+      <w:lvlText w:val=""/>
+      <w:lvlJc w:val="left"/>
+      <w:pPr>
+        <w:ind w:left="5040" w:hanging="360"/>
+      </w:pPr>
+      <w:rPr>
+        <w:rFonts w:ascii="Symbol" w:hAnsi="Symbol" w:hint="default"/>
+      </w:rPr>
+    </w:lvl>
+    <w:lvl w:ilvl="7" w:tplc="08160003" w:tentative="1">
+      <w:start w:val="1"/>
+      <w:numFmt w:val="bullet"/>
+      <w:lvlText w:val="o"/>
+      <w:lvlJc w:val="left"/>
+      <w:pPr>
+        <w:ind w:left="5760" w:hanging="360"/>
+      </w:pPr>
+      <w:rPr>
+        <w:rFonts w:ascii="Courier New" w:hAnsi="Courier New" w:cs="Courier New" w:hint="default"/>
+      </w:rPr>
+    </w:lvl>
+    <w:lvl w:ilvl="8" w:tplc="08160005" w:tentative="1">
+      <w:start w:val="1"/>
+      <w:numFmt w:val="bullet"/>
+      <w:lvlText w:val=""/>
+      <w:lvlJc w:val="left"/>
+      <w:pPr>
+        <w:ind w:left="6480" w:hanging="360"/>
+      </w:pPr>
+      <w:rPr>
+        <w:rFonts w:ascii="Wingdings" w:hAnsi="Wingdings" w:hint="default"/>
+      </w:rPr>
+    </w:lvl>
+  </w:abstractNum>
+  <w:num w:numId="1">
+    <w:abstractNumId w:val="0"/>
+  </w:num>
+</w:numbering>
 </file>
 
 <file path=word/styles.xml><?xml version="1.0" encoding="utf-8"?>
@@ -1169,6 +1415,17 @@
       <w:spacing w:val="5"/>
     </w:rPr>
   </w:style>
+  <w:style w:type="paragraph" w:styleId="ListParagraph">
+    <w:name w:val="List Paragraph"/>
+    <w:basedOn w:val="Normal"/>
+    <w:uiPriority w:val="34"/>
+    <w:qFormat/>
+    <w:rsid w:val="00D04D10"/>
+    <w:pPr>
+      <w:ind w:left="720"/>
+      <w:contextualSpacing/>
+    </w:pPr>
+  </w:style>
 </w:styles>
 </file>
 

</xml_diff>

<commit_message>
Alteração dos requisitos implementados anteriormente.
Adição de novos requisitos criados por André Pedro
</commit_message>
<xml_diff>
--- a/Interacção da página de perguntas com o IDE.docx
+++ b/Interacção da página de perguntas com o IDE.docx
@@ -13,15 +13,7 @@
         <w:rPr>
           <w:rStyle w:val="IntenseReference"/>
         </w:rPr>
-        <w:t>Interacção da página d</w:t>
-      </w:r>
-      <w:bookmarkStart w:id="0" w:name="_GoBack"/>
-      <w:bookmarkEnd w:id="0"/>
-      <w:r>
-        <w:rPr>
-          <w:rStyle w:val="IntenseReference"/>
-        </w:rPr>
-        <w:t>e perguntas com o IDE</w:t>
+        <w:t>Interacção da página de perguntas com o IDE</w:t>
       </w:r>
     </w:p>
     <w:p>
@@ -70,7 +62,9 @@
     </w:p>
     <w:p>
       <w:pPr>
+        <w:spacing w:after="200" w:line="276" w:lineRule="auto"/>
         <w:ind w:left="708"/>
+        <w:jc w:val="both"/>
       </w:pPr>
       <w:r>
         <w:rPr>
@@ -82,18 +76,228 @@
         <w:rPr>
           <w:b/>
         </w:rPr>
+        <w:t xml:space="preserve">.1 - </w:t>
+      </w:r>
+      <w:r>
+        <w:t>A página de testes, deve conter um botão</w:t>
+      </w:r>
+      <w:r>
+        <w:t>, designado de “Iniciar Teste”</w:t>
+      </w:r>
+      <w:r>
+        <w:t xml:space="preserve"> para interagir com uma versão modificada para testes do Fluxograma IDE.</w:t>
+      </w:r>
+    </w:p>
+    <w:p>
+      <w:pPr>
+        <w:ind w:left="708"/>
+      </w:pPr>
+      <w:r>
+        <w:rPr>
+          <w:b/>
+        </w:rPr>
+        <w:t>INT PP_IDE 00.01</w:t>
+      </w:r>
+      <w:r>
+        <w:rPr>
+          <w:b/>
+        </w:rPr>
+        <w:t>.2</w:t>
+      </w:r>
+      <w:r>
+        <w:rPr>
+          <w:b/>
+        </w:rPr>
+        <w:t xml:space="preserve"> – </w:t>
+      </w:r>
+      <w:r>
+        <w:t>Ao clica</w:t>
+      </w:r>
+      <w:r>
+        <w:t>r em “Iniciar Teste”</w:t>
+      </w:r>
+      <w:r>
+        <w:t>, o sistema deve iniciar o ambiente IDE com o conteúdo dessa pergunta.</w:t>
+      </w:r>
+    </w:p>
+    <w:p>
+      <w:r>
+        <w:rPr>
+          <w:b/>
+        </w:rPr>
+        <w:t>INT PP_IDE 00.02</w:t>
+      </w:r>
+      <w:r>
+        <w:rPr>
+          <w:b/>
+        </w:rPr>
+        <w:t xml:space="preserve"> – </w:t>
+      </w:r>
+      <w:r>
+        <w:t>O menu deve dispor de um mecanismo</w:t>
+      </w:r>
+      <w:r>
+        <w:t xml:space="preserve"> que permita averiguar se a questão foi respondida ou não.</w:t>
+      </w:r>
+    </w:p>
+    <w:p>
+      <w:r>
+        <w:rPr>
+          <w:b/>
+        </w:rPr>
+        <w:t>INT PP_IDE 00.03</w:t>
+      </w:r>
+      <w:r>
+        <w:rPr>
+          <w:b/>
+        </w:rPr>
+        <w:t xml:space="preserve"> – </w:t>
+      </w:r>
+      <w:r>
+        <w:t xml:space="preserve">É a partir do menu que deve ser efectuada a selecção da linguagem </w:t>
+      </w:r>
+      <w:r>
+        <w:t xml:space="preserve">(ex: Português, Inglês) </w:t>
+      </w:r>
+      <w:r>
+        <w:t>a que vai decorrer o teste.</w:t>
+      </w:r>
+    </w:p>
+    <w:p>
+      <w:r>
+        <w:rPr>
+          <w:b/>
+        </w:rPr>
+        <w:t>INT PP_IDE 01.00</w:t>
+      </w:r>
+      <w:r>
+        <w:rPr>
+          <w:b/>
+        </w:rPr>
+        <w:t xml:space="preserve"> –</w:t>
+      </w:r>
+      <w:r>
+        <w:rPr>
+          <w:b/>
+        </w:rPr>
+        <w:t xml:space="preserve"> </w:t>
+      </w:r>
+      <w:r>
+        <w:t>O ambiente IDE está dividido em dois separadores: horizontal e vertical.</w:t>
+      </w:r>
+    </w:p>
+    <w:p>
+      <w:r>
+        <w:rPr>
+          <w:b/>
+        </w:rPr>
+        <w:t>INT PP_IDE 01</w:t>
+      </w:r>
+      <w:r>
+        <w:rPr>
+          <w:b/>
+        </w:rPr>
+        <w:t>.01 –</w:t>
+      </w:r>
+      <w:r>
+        <w:rPr>
+          <w:b/>
+        </w:rPr>
+        <w:t xml:space="preserve"> </w:t>
+      </w:r>
+      <w:r>
+        <w:t>O separador horizontal refere-se a</w:t>
+      </w:r>
+      <w:r>
+        <w:t xml:space="preserve"> todos os</w:t>
+      </w:r>
+      <w:r>
+        <w:t xml:space="preserve"> exer</w:t>
+      </w:r>
+      <w:r>
+        <w:t>cícios do teste.</w:t>
+      </w:r>
+    </w:p>
+    <w:p>
+      <w:pPr>
+        <w:spacing w:after="200" w:line="276" w:lineRule="auto"/>
+        <w:jc w:val="both"/>
+      </w:pPr>
+      <w:r>
+        <w:rPr>
+          <w:b/>
+        </w:rPr>
+        <w:t>INT PP_IDE 01</w:t>
+      </w:r>
+      <w:r>
+        <w:rPr>
+          <w:b/>
+        </w:rPr>
+        <w:t>.02</w:t>
+      </w:r>
+      <w:r>
+        <w:rPr>
+          <w:b/>
+        </w:rPr>
+        <w:t xml:space="preserve"> – </w:t>
+      </w:r>
+      <w:r>
+        <w:t>Para efetuar a navegação entre as perguntas, o utilizador deve clicar no separador horizontal que contem a pergunta que pretende responder.</w:t>
+      </w:r>
+    </w:p>
+    <w:p>
+      <w:r>
+        <w:rPr>
+          <w:b/>
+        </w:rPr>
+        <w:t>INT PP_IDE 01.03</w:t>
+      </w:r>
+      <w:r>
+        <w:rPr>
+          <w:b/>
+        </w:rPr>
+        <w:t xml:space="preserve"> </w:t>
+      </w:r>
+      <w:r>
+        <w:rPr>
+          <w:b/>
+        </w:rPr>
+        <w:t xml:space="preserve">- </w:t>
+      </w:r>
+      <w:r>
+        <w:t xml:space="preserve">O separador vertical </w:t>
+      </w:r>
+      <w:r>
+        <w:t>ao enunciado (subdivididos em passos/tarefas) de todos os exercícios do teste.</w:t>
+      </w:r>
+    </w:p>
+    <w:p>
+      <w:pPr>
+        <w:ind w:left="708"/>
+      </w:pPr>
+      <w:r>
+        <w:rPr>
+          <w:b/>
+        </w:rPr>
+        <w:t>INT PP_IDE 01.03</w:t>
+      </w:r>
+      <w:r>
+        <w:rPr>
+          <w:b/>
+        </w:rPr>
         <w:t xml:space="preserve">.1 – </w:t>
       </w:r>
       <w:r>
-        <w:t>Ao clicar no número referente à pergunta, o sistema deve iniciar o ambiente IDE com o conteúdo dessa pergunta.</w:t>
-      </w:r>
-    </w:p>
-    <w:p>
-      <w:r>
-        <w:rPr>
-          <w:b/>
-        </w:rPr>
-        <w:t>INT PP_IDE 00.02</w:t>
+        <w:t>O conteúdo do separador vertical é alterado automáticamente sempre que é seleccionado uma pergunta (no separador horizontal) diferente.</w:t>
+      </w:r>
+    </w:p>
+    <w:p/>
+    <w:p>
+      <w:r>
+        <w:rPr>
+          <w:b/>
+        </w:rPr>
+        <w:t>INT PP_IDE 01.04</w:t>
       </w:r>
       <w:r>
         <w:rPr>
@@ -102,18 +306,39 @@
         <w:t xml:space="preserve"> – </w:t>
       </w:r>
       <w:r>
-        <w:t>O menu deve dispor de um mecanismo</w:t>
-      </w:r>
-      <w:r>
-        <w:t xml:space="preserve"> que permita averiguar se a questão foi respondida ou não.</w:t>
-      </w:r>
-    </w:p>
-    <w:p>
-      <w:r>
-        <w:rPr>
-          <w:b/>
-        </w:rPr>
-        <w:t>INT PP_IDE 00.03</w:t>
+        <w:t>Durante a execução do teste</w:t>
+      </w:r>
+      <w:r>
+        <w:t xml:space="preserve"> deve con</w:t>
+      </w:r>
+      <w:r>
+        <w:t>sta</w:t>
+      </w:r>
+      <w:r>
+        <w:t xml:space="preserve">r um cronómetro que dispõe o tempo </w:t>
+      </w:r>
+      <w:r>
+        <w:t>decorrido desde o início do teste</w:t>
+      </w:r>
+      <w:r>
+        <w:t>.</w:t>
+      </w:r>
+    </w:p>
+    <w:p>
+      <w:pPr>
+        <w:ind w:firstLine="708"/>
+      </w:pPr>
+      <w:r>
+        <w:rPr>
+          <w:b/>
+        </w:rPr>
+        <w:t>INT PP_IDE 01.04</w:t>
+      </w:r>
+      <w:r>
+        <w:rPr>
+          <w:b/>
+        </w:rPr>
+        <w:t>.1</w:t>
       </w:r>
       <w:r>
         <w:rPr>
@@ -122,36 +347,34 @@
         <w:t xml:space="preserve"> – </w:t>
       </w:r>
       <w:r>
-        <w:t xml:space="preserve">É a partir do menu que deve ser efectuada a selecção da linguagem </w:t>
-      </w:r>
-      <w:r>
-        <w:t xml:space="preserve">(ex: Português, Inglês) </w:t>
-      </w:r>
-      <w:r>
-        <w:t>a que vai decorrer o teste.</w:t>
-      </w:r>
-    </w:p>
-    <w:p>
-      <w:r>
-        <w:rPr>
-          <w:b/>
-        </w:rPr>
-        <w:t>INT PP_IDE 01.00</w:t>
-      </w:r>
-      <w:r>
-        <w:rPr>
-          <w:b/>
-        </w:rPr>
-        <w:t xml:space="preserve"> –</w:t>
-      </w:r>
-      <w:r>
-        <w:rPr>
-          <w:b/>
-        </w:rPr>
-        <w:t xml:space="preserve"> </w:t>
-      </w:r>
-      <w:r>
-        <w:t>O ambiente IDE está dividido em dois separadores: horizontal e vertical.</w:t>
+        <w:t xml:space="preserve">Assim que o </w:t>
+      </w:r>
+      <w:r>
+        <w:t>cronómetro chega ao tempo limitie estipulado</w:t>
+      </w:r>
+      <w:r>
+        <w:t>,</w:t>
+      </w:r>
+      <w:r>
+        <w:t xml:space="preserve"> o teste conclui automáticamente </w:t>
+      </w:r>
+      <w:r>
+        <w:t>e</w:t>
+      </w:r>
+      <w:r>
+        <w:t xml:space="preserve"> deve gravar autom</w:t>
+      </w:r>
+      <w:r>
+        <w:t>a</w:t>
+      </w:r>
+      <w:r>
+        <w:t>ticamente as respostas</w:t>
+      </w:r>
+      <w:r>
+        <w:t xml:space="preserve"> inseridas</w:t>
+      </w:r>
+      <w:r>
+        <w:t>.</w:t>
       </w:r>
     </w:p>
     <w:p>
@@ -165,41 +388,7 @@
         <w:rPr>
           <w:b/>
         </w:rPr>
-        <w:t>.01 –</w:t>
-      </w:r>
-      <w:r>
-        <w:rPr>
-          <w:b/>
-        </w:rPr>
-        <w:t xml:space="preserve"> </w:t>
-      </w:r>
-      <w:r>
-        <w:t>O separador horizontal refere-se a exercícios do teste que implicam a inserção e edição de fluxogramas.</w:t>
-      </w:r>
-    </w:p>
-    <w:p>
-      <w:r>
-        <w:rPr>
-          <w:b/>
-        </w:rPr>
-        <w:t>INT PP_IDE 01</w:t>
-      </w:r>
-      <w:r>
-        <w:rPr>
-          <w:b/>
-        </w:rPr>
-        <w:t xml:space="preserve">.02- </w:t>
-      </w:r>
-      <w:r>
-        <w:t>O separador vertical refere-se a exercícios do teste que implicam respostas teóricas, escolha múltipla, entre outros.</w:t>
-      </w:r>
-    </w:p>
-    <w:p>
-      <w:r>
-        <w:rPr>
-          <w:b/>
-        </w:rPr>
-        <w:t>INT PP_IDE 01.03</w:t>
+        <w:t>.05</w:t>
       </w:r>
       <w:r>
         <w:rPr>
@@ -208,91 +397,69 @@
         <w:t xml:space="preserve"> – </w:t>
       </w:r>
       <w:r>
-        <w:t>Durante a execução do teste</w:t>
-      </w:r>
-      <w:r>
-        <w:t xml:space="preserve"> deve con</w:t>
-      </w:r>
-      <w:r>
-        <w:t>sta</w:t>
-      </w:r>
-      <w:r>
-        <w:t xml:space="preserve">r um cronómetro que dispõe o tempo </w:t>
-      </w:r>
-      <w:r>
-        <w:t>decorrido desde o início do teste</w:t>
-      </w:r>
-      <w:r>
-        <w:t>.</w:t>
-      </w:r>
-    </w:p>
-    <w:p>
-      <w:pPr>
-        <w:ind w:firstLine="708"/>
-      </w:pPr>
-      <w:r>
-        <w:rPr>
-          <w:b/>
-        </w:rPr>
-        <w:t>INT PP_IDE 01.03.1</w:t>
-      </w:r>
-      <w:r>
-        <w:rPr>
-          <w:b/>
-        </w:rPr>
-        <w:t xml:space="preserve"> – </w:t>
-      </w:r>
-      <w:r>
-        <w:t xml:space="preserve">Assim que o </w:t>
-      </w:r>
-      <w:r>
-        <w:t>cronómetro chega ao tempo limitie estipulado</w:t>
-      </w:r>
-      <w:r>
-        <w:t>,</w:t>
-      </w:r>
-      <w:r>
-        <w:t xml:space="preserve"> o teste conclui automáticamente </w:t>
-      </w:r>
-      <w:r>
-        <w:t>e</w:t>
-      </w:r>
-      <w:r>
-        <w:t xml:space="preserve"> deve gravar autom</w:t>
-      </w:r>
-      <w:r>
-        <w:t>a</w:t>
-      </w:r>
-      <w:r>
-        <w:t>ticamente as respostas</w:t>
-      </w:r>
-      <w:r>
-        <w:t xml:space="preserve"> inseridas</w:t>
-      </w:r>
-      <w:r>
-        <w:t>.</w:t>
-      </w:r>
-    </w:p>
-    <w:p>
-      <w:r>
-        <w:rPr>
-          <w:b/>
-        </w:rPr>
-        <w:t>INT PP_IDE 01</w:t>
-      </w:r>
-      <w:r>
-        <w:rPr>
-          <w:b/>
-        </w:rPr>
-        <w:t xml:space="preserve">.04 – </w:t>
-      </w:r>
-      <w:r>
         <w:t>O sistema deve permitir um mecanismo que guarde o exe</w:t>
       </w:r>
       <w:r>
         <w:t>rcício individual que o utilizador resolveu e que guarda o conjunto de todos os exercícios resolvidos.</w:t>
       </w:r>
     </w:p>
+    <w:p>
+      <w:pPr>
+        <w:spacing w:after="200" w:line="276" w:lineRule="auto"/>
+        <w:ind w:left="705"/>
+        <w:jc w:val="both"/>
+      </w:pPr>
+      <w:r>
+        <w:rPr>
+          <w:b/>
+        </w:rPr>
+        <w:t>INT PP_IDE 01.05</w:t>
+      </w:r>
+      <w:r>
+        <w:rPr>
+          <w:b/>
+        </w:rPr>
+        <w:t xml:space="preserve">.1 - </w:t>
+      </w:r>
+      <w:r>
+        <w:t xml:space="preserve">O fluxograma IDE deve conter um botão para submeter apenas a pergunta que o utilizador realizou. </w:t>
+      </w:r>
+    </w:p>
+    <w:p>
+      <w:pPr>
+        <w:pStyle w:val="ListParagraph"/>
+        <w:spacing w:after="200" w:line="276" w:lineRule="auto"/>
+        <w:jc w:val="both"/>
+      </w:pPr>
+      <w:r>
+        <w:rPr>
+          <w:b/>
+        </w:rPr>
+        <w:t>INT PP_IDE 01.05</w:t>
+      </w:r>
+      <w:r>
+        <w:rPr>
+          <w:b/>
+        </w:rPr>
+        <w:t xml:space="preserve">.2 - </w:t>
+      </w:r>
+      <w:r>
+        <w:t>O fluxograma IDE deve conter um botão para submeter todas as perguntas realizadas.</w:t>
+      </w:r>
+    </w:p>
+    <w:p>
+      <w:pPr>
+        <w:spacing w:after="200" w:line="276" w:lineRule="auto"/>
+        <w:jc w:val="both"/>
+      </w:pPr>
+    </w:p>
+    <w:p>
+      <w:pPr>
+        <w:spacing w:after="200" w:line="276" w:lineRule="auto"/>
+        <w:jc w:val="both"/>
+      </w:pPr>
+    </w:p>
+    <w:p/>
     <w:p>
       <w:r>
         <w:rPr>
@@ -439,11 +606,12 @@
           <w:noProof/>
           <w:lang w:eastAsia="pt-PT"/>
         </w:rPr>
+        <w:lastRenderedPageBreak/>
         <w:drawing>
-          <wp:inline distT="0" distB="0" distL="0" distR="0" wp14:anchorId="1E6250F3" wp14:editId="51C5DDE0">
-            <wp:extent cx="5400040" cy="3107690"/>
-            <wp:effectExtent l="0" t="0" r="0" b="0"/>
-            <wp:docPr id="13" name="Picture 13"/>
+          <wp:inline distT="0" distB="0" distL="0" distR="0">
+            <wp:extent cx="5400040" cy="3104785"/>
+            <wp:effectExtent l="0" t="0" r="0" b="635"/>
+            <wp:docPr id="2" name="Picture 2" descr="C:\Users\Filipe\Desktop\Sem Título.png"/>
             <wp:cNvGraphicFramePr>
               <a:graphicFrameLocks xmlns:a="http://schemas.openxmlformats.org/drawingml/2006/main" noChangeAspect="1"/>
             </wp:cNvGraphicFramePr>
@@ -451,23 +619,36 @@
               <a:graphicData uri="http://schemas.openxmlformats.org/drawingml/2006/picture">
                 <pic:pic xmlns:pic="http://schemas.openxmlformats.org/drawingml/2006/picture">
                   <pic:nvPicPr>
-                    <pic:cNvPr id="1" name=""/>
-                    <pic:cNvPicPr/>
+                    <pic:cNvPr id="0" name="Picture 1" descr="C:\Users\Filipe\Desktop\Sem Título.png"/>
+                    <pic:cNvPicPr>
+                      <a:picLocks noChangeAspect="1" noChangeArrowheads="1"/>
+                    </pic:cNvPicPr>
                   </pic:nvPicPr>
                   <pic:blipFill>
-                    <a:blip r:embed="rId5"/>
+                    <a:blip r:embed="rId5">
+                      <a:extLst>
+                        <a:ext uri="{28A0092B-C50C-407E-A947-70E740481C1C}">
+                          <a14:useLocalDpi xmlns:a14="http://schemas.microsoft.com/office/drawing/2010/main" val="0"/>
+                        </a:ext>
+                      </a:extLst>
+                    </a:blip>
+                    <a:srcRect/>
                     <a:stretch>
                       <a:fillRect/>
                     </a:stretch>
                   </pic:blipFill>
-                  <pic:spPr>
+                  <pic:spPr bwMode="auto">
                     <a:xfrm>
                       <a:off x="0" y="0"/>
-                      <a:ext cx="5400040" cy="3107690"/>
+                      <a:ext cx="5400040" cy="3104785"/>
                     </a:xfrm>
                     <a:prstGeom prst="rect">
                       <a:avLst/>
                     </a:prstGeom>
+                    <a:noFill/>
+                    <a:ln>
+                      <a:noFill/>
+                    </a:ln>
                   </pic:spPr>
                 </pic:pic>
               </a:graphicData>
@@ -475,6 +656,8 @@
           </wp:inline>
         </w:drawing>
       </w:r>
+      <w:bookmarkStart w:id="0" w:name="_GoBack"/>
+      <w:bookmarkEnd w:id="0"/>
     </w:p>
     <w:p>
       <w:pPr>
@@ -618,6 +801,7 @@
           <w:noProof/>
           <w:lang w:eastAsia="pt-PT"/>
         </w:rPr>
+        <w:lastRenderedPageBreak/>
         <w:drawing>
           <wp:inline distT="0" distB="0" distL="0" distR="0" wp14:anchorId="77707FBF" wp14:editId="7F518420">
             <wp:extent cx="5400040" cy="3232150"/>
@@ -691,27 +875,32 @@
         <w:rPr>
           <w:b/>
         </w:rPr>
-        <w:t>As perguntas relacionadas com questões teóricas e de escolha múltipla encontram-se nos separadores verticais do ambiente IDE.</w:t>
-      </w:r>
-    </w:p>
-    <w:p>
-      <w:pPr>
-        <w:rPr>
-          <w:b/>
-        </w:rPr>
-      </w:pPr>
-    </w:p>
-    <w:p>
-      <w:pPr>
-        <w:rPr>
-          <w:b/>
-        </w:rPr>
-      </w:pPr>
-      <w:r>
-        <w:rPr>
-          <w:b/>
-        </w:rPr>
-        <w:lastRenderedPageBreak/>
+        <w:t>O enunciado da pergunta (Ao passos a efectuar) encontra</w:t>
+      </w:r>
+      <w:r>
+        <w:rPr>
+          <w:b/>
+        </w:rPr>
+        <w:t>-se nos separadores verticais do ambiente IDE.</w:t>
+      </w:r>
+    </w:p>
+    <w:p>
+      <w:pPr>
+        <w:rPr>
+          <w:b/>
+        </w:rPr>
+      </w:pPr>
+    </w:p>
+    <w:p>
+      <w:pPr>
+        <w:rPr>
+          <w:b/>
+        </w:rPr>
+      </w:pPr>
+      <w:r>
+        <w:rPr>
+          <w:b/>
+        </w:rPr>
         <w:t>Depois todos as perguntas respondidas, o util</w:t>
       </w:r>
       <w:r>
@@ -940,8 +1129,101 @@
       </w:rPr>
     </w:lvl>
   </w:abstractNum>
+  <w:abstractNum w:abstractNumId="1">
+    <w:nsid w:val="47FB2E48"/>
+    <w:multiLevelType w:val="hybridMultilevel"/>
+    <w:tmpl w:val="D542C8E4"/>
+    <w:lvl w:ilvl="0" w:tplc="8D383150">
+      <w:start w:val="1"/>
+      <w:numFmt w:val="decimalZero"/>
+      <w:lvlText w:val="REQ - 001 -  %1."/>
+      <w:lvlJc w:val="left"/>
+      <w:pPr>
+        <w:ind w:left="720" w:hanging="360"/>
+      </w:pPr>
+      <w:rPr>
+        <w:rFonts w:hint="default"/>
+        <w:b/>
+      </w:rPr>
+    </w:lvl>
+    <w:lvl w:ilvl="1" w:tplc="08160019" w:tentative="1">
+      <w:start w:val="1"/>
+      <w:numFmt w:val="lowerLetter"/>
+      <w:lvlText w:val="%2."/>
+      <w:lvlJc w:val="left"/>
+      <w:pPr>
+        <w:ind w:left="1440" w:hanging="360"/>
+      </w:pPr>
+    </w:lvl>
+    <w:lvl w:ilvl="2" w:tplc="0816001B" w:tentative="1">
+      <w:start w:val="1"/>
+      <w:numFmt w:val="lowerRoman"/>
+      <w:lvlText w:val="%3."/>
+      <w:lvlJc w:val="right"/>
+      <w:pPr>
+        <w:ind w:left="2160" w:hanging="180"/>
+      </w:pPr>
+    </w:lvl>
+    <w:lvl w:ilvl="3" w:tplc="0816000F" w:tentative="1">
+      <w:start w:val="1"/>
+      <w:numFmt w:val="decimal"/>
+      <w:lvlText w:val="%4."/>
+      <w:lvlJc w:val="left"/>
+      <w:pPr>
+        <w:ind w:left="2880" w:hanging="360"/>
+      </w:pPr>
+    </w:lvl>
+    <w:lvl w:ilvl="4" w:tplc="08160019" w:tentative="1">
+      <w:start w:val="1"/>
+      <w:numFmt w:val="lowerLetter"/>
+      <w:lvlText w:val="%5."/>
+      <w:lvlJc w:val="left"/>
+      <w:pPr>
+        <w:ind w:left="3600" w:hanging="360"/>
+      </w:pPr>
+    </w:lvl>
+    <w:lvl w:ilvl="5" w:tplc="0816001B" w:tentative="1">
+      <w:start w:val="1"/>
+      <w:numFmt w:val="lowerRoman"/>
+      <w:lvlText w:val="%6."/>
+      <w:lvlJc w:val="right"/>
+      <w:pPr>
+        <w:ind w:left="4320" w:hanging="180"/>
+      </w:pPr>
+    </w:lvl>
+    <w:lvl w:ilvl="6" w:tplc="0816000F" w:tentative="1">
+      <w:start w:val="1"/>
+      <w:numFmt w:val="decimal"/>
+      <w:lvlText w:val="%7."/>
+      <w:lvlJc w:val="left"/>
+      <w:pPr>
+        <w:ind w:left="5040" w:hanging="360"/>
+      </w:pPr>
+    </w:lvl>
+    <w:lvl w:ilvl="7" w:tplc="08160019" w:tentative="1">
+      <w:start w:val="1"/>
+      <w:numFmt w:val="lowerLetter"/>
+      <w:lvlText w:val="%8."/>
+      <w:lvlJc w:val="left"/>
+      <w:pPr>
+        <w:ind w:left="5760" w:hanging="360"/>
+      </w:pPr>
+    </w:lvl>
+    <w:lvl w:ilvl="8" w:tplc="0816001B" w:tentative="1">
+      <w:start w:val="1"/>
+      <w:numFmt w:val="lowerRoman"/>
+      <w:lvlText w:val="%9."/>
+      <w:lvlJc w:val="right"/>
+      <w:pPr>
+        <w:ind w:left="6480" w:hanging="180"/>
+      </w:pPr>
+    </w:lvl>
+  </w:abstractNum>
   <w:num w:numId="1">
     <w:abstractNumId w:val="0"/>
+  </w:num>
+  <w:num w:numId="2">
+    <w:abstractNumId w:val="1"/>
   </w:num>
 </w:numbering>
 </file>

</xml_diff>

<commit_message>
Edição de requisitos : Eliminação do separador vertical em pról da inclusão de um mecanismo de tooltips no separador horizontal
Eliminação dos esboços ilustrativos : esboços alterados e movidos para apresentação powerpoint
</commit_message>
<xml_diff>
--- a/Interacção da página de perguntas com o IDE.docx
+++ b/Interacção da página de perguntas com o IDE.docx
@@ -70,22 +70,10 @@
         <w:rPr>
           <w:b/>
         </w:rPr>
-        <w:t>INT PP_IDE 00.01</w:t>
-      </w:r>
-      <w:r>
-        <w:rPr>
-          <w:b/>
-        </w:rPr>
-        <w:t xml:space="preserve">.1 - </w:t>
-      </w:r>
-      <w:r>
-        <w:t>A página de testes, deve conter um botão</w:t>
-      </w:r>
-      <w:r>
-        <w:t>, designado de “Iniciar Teste”</w:t>
-      </w:r>
-      <w:r>
-        <w:t xml:space="preserve"> para interagir com uma versão modificada para testes do Fluxograma IDE.</w:t>
+        <w:t xml:space="preserve">INT PP_IDE 00.01.1 - </w:t>
+      </w:r>
+      <w:r>
+        <w:t>A página de testes, deve conter um botão, designado de “Iniciar Teste” para interagir com uma versão modificada para testes do Fluxograma IDE.</w:t>
       </w:r>
     </w:p>
     <w:p>
@@ -262,36 +250,27 @@
         <w:rPr>
           <w:b/>
         </w:rPr>
-        <w:t xml:space="preserve">- </w:t>
-      </w:r>
-      <w:r>
-        <w:t xml:space="preserve">O separador vertical </w:t>
-      </w:r>
-      <w:r>
-        <w:t>ao enunciado (subdivididos em passos/tarefas) de todos os exercícios do teste.</w:t>
-      </w:r>
-    </w:p>
-    <w:p>
-      <w:pPr>
-        <w:ind w:left="708"/>
-      </w:pPr>
-      <w:r>
-        <w:rPr>
-          <w:b/>
-        </w:rPr>
-        <w:t>INT PP_IDE 01.03</w:t>
-      </w:r>
-      <w:r>
-        <w:rPr>
-          <w:b/>
-        </w:rPr>
-        <w:t xml:space="preserve">.1 – </w:t>
-      </w:r>
-      <w:r>
-        <w:t>O conteúdo do separador vertical é alterado automáticamente sempre que é seleccionado uma pergunta (no separador horizontal) diferente.</w:t>
-      </w:r>
-    </w:p>
-    <w:p/>
+        <w:t>–</w:t>
+      </w:r>
+      <w:r>
+        <w:rPr>
+          <w:b/>
+        </w:rPr>
+        <w:t xml:space="preserve"> </w:t>
+      </w:r>
+      <w:r>
+        <w:t xml:space="preserve">Ao passar o rato por cima do separador da pergunta actual, deve aparecer uma </w:t>
+      </w:r>
+      <w:r>
+        <w:rPr>
+          <w:i/>
+        </w:rPr>
+        <w:t>tooltip</w:t>
+      </w:r>
+      <w:r>
+        <w:t>(notificação) que contém o enunciado da pergunta.</w:t>
+      </w:r>
+    </w:p>
     <w:p>
       <w:r>
         <w:rPr>
@@ -350,7 +329,10 @@
         <w:t xml:space="preserve">Assim que o </w:t>
       </w:r>
       <w:r>
-        <w:t>cronómetro chega ao tempo limitie estipulado</w:t>
+        <w:t>cronómetro chega ao tempo limit</w:t>
+      </w:r>
+      <w:r>
+        <w:t>e estipulado</w:t>
       </w:r>
       <w:r>
         <w:t>,</w:t>
@@ -465,6 +447,7 @@
         <w:rPr>
           <w:b/>
         </w:rPr>
+        <w:lastRenderedPageBreak/>
         <w:t>INT PP_IDE 02.01</w:t>
       </w:r>
       <w:r>
@@ -549,460 +532,9 @@
     <w:p/>
     <w:p/>
     <w:p/>
-    <w:p/>
-    <w:p/>
-    <w:p>
-      <w:pPr>
-        <w:rPr>
-          <w:b/>
-          <w:sz w:val="32"/>
-        </w:rPr>
-      </w:pPr>
-      <w:r>
-        <w:rPr>
-          <w:b/>
-          <w:sz w:val="32"/>
-        </w:rPr>
-        <w:t>Esboço:</w:t>
-      </w:r>
-    </w:p>
-    <w:p>
-      <w:pPr>
-        <w:rPr>
-          <w:sz w:val="24"/>
-        </w:rPr>
-      </w:pPr>
-      <w:r>
-        <w:rPr>
-          <w:sz w:val="24"/>
-        </w:rPr>
-        <w:t>A partir que o teste é iniciado, aparece este menu designado de menu enúnciado.</w:t>
-      </w:r>
-    </w:p>
-    <w:p>
-      <w:pPr>
-        <w:rPr>
-          <w:noProof/>
-          <w:lang w:eastAsia="pt-PT"/>
-        </w:rPr>
-      </w:pPr>
-      <w:r>
-        <w:rPr>
-          <w:sz w:val="24"/>
-        </w:rPr>
-        <w:t>Este menu serve para o utilizador saber o estado geral em que o teste se encontra e se já respondeu às perguntas. É neste menú que é seleccionada a lingua do teste.</w:t>
-      </w:r>
-      <w:r>
-        <w:rPr>
-          <w:noProof/>
-          <w:lang w:eastAsia="pt-PT"/>
-        </w:rPr>
-        <w:t xml:space="preserve"> </w:t>
-      </w:r>
-    </w:p>
-    <w:p>
-      <w:r>
-        <w:rPr>
-          <w:noProof/>
-          <w:lang w:eastAsia="pt-PT"/>
-        </w:rPr>
-        <w:lastRenderedPageBreak/>
-        <w:drawing>
-          <wp:inline distT="0" distB="0" distL="0" distR="0">
-            <wp:extent cx="5400040" cy="3104785"/>
-            <wp:effectExtent l="0" t="0" r="0" b="635"/>
-            <wp:docPr id="2" name="Picture 2" descr="C:\Users\Filipe\Desktop\Sem Título.png"/>
-            <wp:cNvGraphicFramePr>
-              <a:graphicFrameLocks xmlns:a="http://schemas.openxmlformats.org/drawingml/2006/main" noChangeAspect="1"/>
-            </wp:cNvGraphicFramePr>
-            <a:graphic xmlns:a="http://schemas.openxmlformats.org/drawingml/2006/main">
-              <a:graphicData uri="http://schemas.openxmlformats.org/drawingml/2006/picture">
-                <pic:pic xmlns:pic="http://schemas.openxmlformats.org/drawingml/2006/picture">
-                  <pic:nvPicPr>
-                    <pic:cNvPr id="0" name="Picture 1" descr="C:\Users\Filipe\Desktop\Sem Título.png"/>
-                    <pic:cNvPicPr>
-                      <a:picLocks noChangeAspect="1" noChangeArrowheads="1"/>
-                    </pic:cNvPicPr>
-                  </pic:nvPicPr>
-                  <pic:blipFill>
-                    <a:blip r:embed="rId5">
-                      <a:extLst>
-                        <a:ext uri="{28A0092B-C50C-407E-A947-70E740481C1C}">
-                          <a14:useLocalDpi xmlns:a14="http://schemas.microsoft.com/office/drawing/2010/main" val="0"/>
-                        </a:ext>
-                      </a:extLst>
-                    </a:blip>
-                    <a:srcRect/>
-                    <a:stretch>
-                      <a:fillRect/>
-                    </a:stretch>
-                  </pic:blipFill>
-                  <pic:spPr bwMode="auto">
-                    <a:xfrm>
-                      <a:off x="0" y="0"/>
-                      <a:ext cx="5400040" cy="3104785"/>
-                    </a:xfrm>
-                    <a:prstGeom prst="rect">
-                      <a:avLst/>
-                    </a:prstGeom>
-                    <a:noFill/>
-                    <a:ln>
-                      <a:noFill/>
-                    </a:ln>
-                  </pic:spPr>
-                </pic:pic>
-              </a:graphicData>
-            </a:graphic>
-          </wp:inline>
-        </w:drawing>
-      </w:r>
+    <w:p>
       <w:bookmarkStart w:id="0" w:name="_GoBack"/>
       <w:bookmarkEnd w:id="0"/>
-    </w:p>
-    <w:p>
-      <w:pPr>
-        <w:rPr>
-          <w:b/>
-        </w:rPr>
-      </w:pPr>
-    </w:p>
-    <w:p>
-      <w:pPr>
-        <w:rPr>
-          <w:b/>
-        </w:rPr>
-      </w:pPr>
-    </w:p>
-    <w:p>
-      <w:pPr>
-        <w:rPr>
-          <w:b/>
-        </w:rPr>
-      </w:pPr>
-    </w:p>
-    <w:p>
-      <w:pPr>
-        <w:rPr>
-          <w:b/>
-        </w:rPr>
-      </w:pPr>
-    </w:p>
-    <w:p>
-      <w:pPr>
-        <w:rPr>
-          <w:b/>
-        </w:rPr>
-      </w:pPr>
-    </w:p>
-    <w:p>
-      <w:pPr>
-        <w:rPr>
-          <w:b/>
-        </w:rPr>
-      </w:pPr>
-    </w:p>
-    <w:p>
-      <w:pPr>
-        <w:rPr>
-          <w:b/>
-        </w:rPr>
-      </w:pPr>
-    </w:p>
-    <w:p>
-      <w:pPr>
-        <w:rPr>
-          <w:b/>
-        </w:rPr>
-      </w:pPr>
-    </w:p>
-    <w:p>
-      <w:pPr>
-        <w:rPr>
-          <w:b/>
-        </w:rPr>
-      </w:pPr>
-    </w:p>
-    <w:p>
-      <w:pPr>
-        <w:rPr>
-          <w:b/>
-        </w:rPr>
-      </w:pPr>
-    </w:p>
-    <w:p>
-      <w:pPr>
-        <w:rPr>
-          <w:b/>
-        </w:rPr>
-      </w:pPr>
-    </w:p>
-    <w:p>
-      <w:pPr>
-        <w:rPr>
-          <w:b/>
-        </w:rPr>
-      </w:pPr>
-    </w:p>
-    <w:p>
-      <w:pPr>
-        <w:rPr>
-          <w:b/>
-        </w:rPr>
-      </w:pPr>
-    </w:p>
-    <w:p>
-      <w:pPr>
-        <w:rPr>
-          <w:b/>
-        </w:rPr>
-      </w:pPr>
-    </w:p>
-    <w:p>
-      <w:pPr>
-        <w:rPr>
-          <w:b/>
-        </w:rPr>
-      </w:pPr>
-    </w:p>
-    <w:p>
-      <w:pPr>
-        <w:rPr>
-          <w:b/>
-        </w:rPr>
-      </w:pPr>
-      <w:r>
-        <w:rPr>
-          <w:b/>
-        </w:rPr>
-        <w:t>Ao clicar no botão da pergunta, é iniciado o ambiente IDE para responder a esta.</w:t>
-      </w:r>
-    </w:p>
-    <w:p>
-      <w:pPr>
-        <w:rPr>
-          <w:b/>
-        </w:rPr>
-      </w:pPr>
-      <w:r>
-        <w:rPr>
-          <w:b/>
-        </w:rPr>
-        <w:t>Esboço do IDE:</w:t>
-      </w:r>
-    </w:p>
-    <w:p>
-      <w:pPr>
-        <w:rPr>
-          <w:b/>
-        </w:rPr>
-      </w:pPr>
-      <w:r>
-        <w:rPr>
-          <w:noProof/>
-          <w:lang w:eastAsia="pt-PT"/>
-        </w:rPr>
-        <w:lastRenderedPageBreak/>
-        <w:drawing>
-          <wp:inline distT="0" distB="0" distL="0" distR="0" wp14:anchorId="77707FBF" wp14:editId="7F518420">
-            <wp:extent cx="5400040" cy="3232150"/>
-            <wp:effectExtent l="0" t="0" r="0" b="6350"/>
-            <wp:docPr id="1" name="Picture 1"/>
-            <wp:cNvGraphicFramePr>
-              <a:graphicFrameLocks xmlns:a="http://schemas.openxmlformats.org/drawingml/2006/main" noChangeAspect="1"/>
-            </wp:cNvGraphicFramePr>
-            <a:graphic xmlns:a="http://schemas.openxmlformats.org/drawingml/2006/main">
-              <a:graphicData uri="http://schemas.openxmlformats.org/drawingml/2006/picture">
-                <pic:pic xmlns:pic="http://schemas.openxmlformats.org/drawingml/2006/picture">
-                  <pic:nvPicPr>
-                    <pic:cNvPr id="1" name=""/>
-                    <pic:cNvPicPr/>
-                  </pic:nvPicPr>
-                  <pic:blipFill>
-                    <a:blip r:embed="rId6"/>
-                    <a:stretch>
-                      <a:fillRect/>
-                    </a:stretch>
-                  </pic:blipFill>
-                  <pic:spPr>
-                    <a:xfrm>
-                      <a:off x="0" y="0"/>
-                      <a:ext cx="5400040" cy="3232150"/>
-                    </a:xfrm>
-                    <a:prstGeom prst="rect">
-                      <a:avLst/>
-                    </a:prstGeom>
-                  </pic:spPr>
-                </pic:pic>
-              </a:graphicData>
-            </a:graphic>
-          </wp:inline>
-        </w:drawing>
-      </w:r>
-    </w:p>
-    <w:p>
-      <w:pPr>
-        <w:rPr>
-          <w:b/>
-        </w:rPr>
-      </w:pPr>
-      <w:r>
-        <w:rPr>
-          <w:b/>
-        </w:rPr>
-        <w:t>A partir deste ambiente,o utilizador deve responder a todo tipo de perguntas sejam estas multipla resposta, fluxograma, etc.</w:t>
-      </w:r>
-    </w:p>
-    <w:p>
-      <w:pPr>
-        <w:rPr>
-          <w:b/>
-        </w:rPr>
-      </w:pPr>
-      <w:r>
-        <w:rPr>
-          <w:b/>
-        </w:rPr>
-        <w:t>As perguntas que estão relacionadas com a edição, inserção e correcção de fluxogramas encontram-se nos separadores horizontais no ambiente IDE.</w:t>
-      </w:r>
-    </w:p>
-    <w:p>
-      <w:pPr>
-        <w:rPr>
-          <w:b/>
-        </w:rPr>
-      </w:pPr>
-      <w:r>
-        <w:rPr>
-          <w:b/>
-        </w:rPr>
-        <w:t>O enunciado da pergunta (Ao passos a efectuar) encontra</w:t>
-      </w:r>
-      <w:r>
-        <w:rPr>
-          <w:b/>
-        </w:rPr>
-        <w:t>-se nos separadores verticais do ambiente IDE.</w:t>
-      </w:r>
-    </w:p>
-    <w:p>
-      <w:pPr>
-        <w:rPr>
-          <w:b/>
-        </w:rPr>
-      </w:pPr>
-    </w:p>
-    <w:p>
-      <w:pPr>
-        <w:rPr>
-          <w:b/>
-        </w:rPr>
-      </w:pPr>
-      <w:r>
-        <w:rPr>
-          <w:b/>
-        </w:rPr>
-        <w:t>Depois todos as perguntas respondidas, o util</w:t>
-      </w:r>
-      <w:r>
-        <w:rPr>
-          <w:b/>
-        </w:rPr>
-        <w:t>izador deve voltar ao menu enunciado em que é possivel verificar se todas as perguntas foram respondidas.</w:t>
-      </w:r>
-      <w:r>
-        <w:rPr>
-          <w:b/>
-        </w:rPr>
-        <w:t xml:space="preserve"> Ao “entregar teste”, deverá aparecer a opção “Corrigir”</w:t>
-      </w:r>
-      <w:r>
-        <w:rPr>
-          <w:b/>
-        </w:rPr>
-        <w:t xml:space="preserve"> que permitirá corrigir as perguntas com a ajuda do tutor do portugol ou, em caso de este não estar especificado para tal exercicio, visualizar a solução.</w:t>
-      </w:r>
-    </w:p>
-    <w:p>
-      <w:pPr>
-        <w:rPr>
-          <w:b/>
-        </w:rPr>
-      </w:pPr>
-      <w:r>
-        <w:rPr>
-          <w:b/>
-          <w:noProof/>
-          <w:lang w:eastAsia="pt-PT"/>
-        </w:rPr>
-        <w:drawing>
-          <wp:inline distT="0" distB="0" distL="0" distR="0">
-            <wp:extent cx="5353050" cy="2762250"/>
-            <wp:effectExtent l="0" t="0" r="0" b="0"/>
-            <wp:docPr id="11" name="Picture 11" descr="C:\Users\Filipe\Desktop\menu teste.png"/>
-            <wp:cNvGraphicFramePr>
-              <a:graphicFrameLocks xmlns:a="http://schemas.openxmlformats.org/drawingml/2006/main" noChangeAspect="1"/>
-            </wp:cNvGraphicFramePr>
-            <a:graphic xmlns:a="http://schemas.openxmlformats.org/drawingml/2006/main">
-              <a:graphicData uri="http://schemas.openxmlformats.org/drawingml/2006/picture">
-                <pic:pic xmlns:pic="http://schemas.openxmlformats.org/drawingml/2006/picture">
-                  <pic:nvPicPr>
-                    <pic:cNvPr id="0" name="Picture 4" descr="C:\Users\Filipe\Desktop\menu teste.png"/>
-                    <pic:cNvPicPr>
-                      <a:picLocks noChangeAspect="1" noChangeArrowheads="1"/>
-                    </pic:cNvPicPr>
-                  </pic:nvPicPr>
-                  <pic:blipFill>
-                    <a:blip r:embed="rId7">
-                      <a:extLst>
-                        <a:ext uri="{28A0092B-C50C-407E-A947-70E740481C1C}">
-                          <a14:useLocalDpi xmlns:a14="http://schemas.microsoft.com/office/drawing/2010/main" val="0"/>
-                        </a:ext>
-                      </a:extLst>
-                    </a:blip>
-                    <a:srcRect/>
-                    <a:stretch>
-                      <a:fillRect/>
-                    </a:stretch>
-                  </pic:blipFill>
-                  <pic:spPr bwMode="auto">
-                    <a:xfrm>
-                      <a:off x="0" y="0"/>
-                      <a:ext cx="5353050" cy="2762250"/>
-                    </a:xfrm>
-                    <a:prstGeom prst="rect">
-                      <a:avLst/>
-                    </a:prstGeom>
-                    <a:noFill/>
-                    <a:ln>
-                      <a:noFill/>
-                    </a:ln>
-                  </pic:spPr>
-                </pic:pic>
-              </a:graphicData>
-            </a:graphic>
-          </wp:inline>
-        </w:drawing>
-      </w:r>
-    </w:p>
-    <w:p>
-      <w:pPr>
-        <w:rPr>
-          <w:b/>
-        </w:rPr>
-      </w:pPr>
-    </w:p>
-    <w:p>
-      <w:pPr>
-        <w:rPr>
-          <w:b/>
-        </w:rPr>
-      </w:pPr>
-      <w:r>
-        <w:rPr>
-          <w:b/>
-        </w:rPr>
-        <w:t xml:space="preserve"> </w:t>
-      </w:r>
     </w:p>
     <w:sectPr>
       <w:pgSz w:w="11906" w:h="16838"/>

</xml_diff>